<commit_message>
modification of L&R (still to be modified)
</commit_message>
<xml_diff>
--- a/For Hester/(In progress) Current Situation Laws and regulations/Law & Regulations report.docx
+++ b/For Hester/(In progress) Current Situation Laws and regulations/Law & Regulations report.docx
@@ -1,6 +1,6 @@
 
 <file path=word/document.xml><?xml version="1.0" encoding="utf-8"?>
-<w:document xmlns:wpc="http://schemas.microsoft.com/office/word/2010/wordprocessingCanvas" xmlns:mc="http://schemas.openxmlformats.org/markup-compatibility/2006" xmlns:o="urn:schemas-microsoft-com:office:office" xmlns:r="http://schemas.openxmlformats.org/officeDocument/2006/relationships" xmlns:m="http://schemas.openxmlformats.org/officeDocument/2006/math" xmlns:v="urn:schemas-microsoft-com:vml" xmlns:wp14="http://schemas.microsoft.com/office/word/2010/wordprocessingDrawing" xmlns:wp="http://schemas.openxmlformats.org/drawingml/2006/wordprocessingDrawing" xmlns:w10="urn:schemas-microsoft-com:office:word" xmlns:w="http://schemas.openxmlformats.org/wordprocessingml/2006/main" xmlns:w14="http://schemas.microsoft.com/office/word/2010/wordml" xmlns:wpg="http://schemas.microsoft.com/office/word/2010/wordprocessingGroup" xmlns:wpi="http://schemas.microsoft.com/office/word/2010/wordprocessingInk" xmlns:wne="http://schemas.microsoft.com/office/word/2006/wordml" xmlns:wps="http://schemas.microsoft.com/office/word/2010/wordprocessingShape" mc:Ignorable="w14 wp14">
+<w:document xmlns:wpc="http://schemas.microsoft.com/office/word/2010/wordprocessingCanvas" xmlns:mc="http://schemas.openxmlformats.org/markup-compatibility/2006" xmlns:o="urn:schemas-microsoft-com:office:office" xmlns:r="http://schemas.openxmlformats.org/officeDocument/2006/relationships" xmlns:m="http://schemas.openxmlformats.org/officeDocument/2006/math" xmlns:v="urn:schemas-microsoft-com:vml" xmlns:wp14="http://schemas.microsoft.com/office/word/2010/wordprocessingDrawing" xmlns:wp="http://schemas.openxmlformats.org/drawingml/2006/wordprocessingDrawing" xmlns:w10="urn:schemas-microsoft-com:office:word" xmlns:w="http://schemas.openxmlformats.org/wordprocessingml/2006/main" xmlns:w14="http://schemas.microsoft.com/office/word/2010/wordml" xmlns:w15="http://schemas.microsoft.com/office/word/2012/wordml" xmlns:wpg="http://schemas.microsoft.com/office/word/2010/wordprocessingGroup" xmlns:wpi="http://schemas.microsoft.com/office/word/2010/wordprocessingInk" xmlns:wne="http://schemas.microsoft.com/office/word/2006/wordml" xmlns:wps="http://schemas.microsoft.com/office/word/2010/wordprocessingShape" mc:Ignorable="w14 w15 wp14">
   <w:body>
     <w:p>
       <w:pPr>
@@ -56,17 +56,15 @@
           <w:rFonts w:ascii="Trebuchet MS" w:hAnsi="Trebuchet MS"/>
           <w:lang w:val="en-US"/>
         </w:rPr>
-        <w:t xml:space="preserve">Considering the matter of charging stations for EVs, the current situation is a bit blurred. In fact, since the market is still new, and covers new areas in term of technology, the rules are made along the way. The governments and international organizations are adapting the existing rules to the technologies used, but most of the future methods and rules are intrinsically established by the research and companies that build the new EVs </w:t>
-      </w:r>
-      <w:proofErr w:type="gramStart"/>
-      <w:r>
-        <w:rPr>
-          <w:rFonts w:ascii="Trebuchet MS" w:hAnsi="Trebuchet MS"/>
-          <w:lang w:val="en-US"/>
-        </w:rPr>
-        <w:t>park</w:t>
-      </w:r>
-      <w:proofErr w:type="gramEnd"/>
+        <w:t xml:space="preserve">Considering the matter of charging stations for EVs, the current situation is a bit blurred. In fact, since the market is still new, and covers new areas in term of technology, the rules are made along the way. The governments and international organizations are adapting the existing rules to the technologies used, but most of the future methods and rules are intrinsically established by the research and </w:t>
+      </w:r>
+      <w:r>
+        <w:rPr>
+          <w:rFonts w:ascii="Trebuchet MS" w:hAnsi="Trebuchet MS"/>
+          <w:lang w:val="en-US"/>
+        </w:rPr>
+        <w:t>companies that build the new EVs</w:t>
+      </w:r>
       <w:r>
         <w:rPr>
           <w:rFonts w:ascii="Trebuchet MS" w:hAnsi="Trebuchet MS"/>
@@ -657,39 +655,7 @@
                   <w:color w:val="auto"/>
                   <w:lang w:val="en-US"/>
                 </w:rPr>
-                <w:t>Re</w:t>
-              </w:r>
-              <w:r>
-                <w:rPr>
-                  <w:rStyle w:val="Lienhypertexte"/>
-                  <w:color w:val="auto"/>
-                  <w:lang w:val="en-US"/>
-                </w:rPr>
-                <w:t>f</w:t>
-              </w:r>
-              <w:r>
-                <w:rPr>
-                  <w:rStyle w:val="Lienhypertexte"/>
-                  <w:color w:val="auto"/>
-                  <w:lang w:val="en-US"/>
-                </w:rPr>
-                <w:t>eren</w:t>
-              </w:r>
-              <w:r>
-                <w:rPr>
-                  <w:rStyle w:val="Lienhypertexte"/>
-                  <w:color w:val="auto"/>
-                  <w:lang w:val="en-US"/>
-                </w:rPr>
-                <w:t>c</w:t>
-              </w:r>
-              <w:r>
-                <w:rPr>
-                  <w:rStyle w:val="Lienhypertexte"/>
-                  <w:color w:val="auto"/>
-                  <w:lang w:val="en-US"/>
-                </w:rPr>
-                <w:t>e 2</w:t>
+                <w:t>Reference 2</w:t>
               </w:r>
             </w:hyperlink>
             <w:r>
@@ -882,21 +848,7 @@
                 <w:rFonts w:ascii="Trebuchet MS" w:hAnsi="Trebuchet MS"/>
                 <w:lang w:val="en-US"/>
               </w:rPr>
-              <w:t>V</w:t>
-            </w:r>
-            <w:r>
-              <w:rPr>
-                <w:rFonts w:ascii="Trebuchet MS" w:hAnsi="Trebuchet MS"/>
-                <w:lang w:val="en-US"/>
-              </w:rPr>
-              <w:t>oltage</w:t>
-            </w:r>
-            <w:r>
-              <w:rPr>
-                <w:rFonts w:ascii="Trebuchet MS" w:hAnsi="Trebuchet MS"/>
-                <w:lang w:val="en-US"/>
-              </w:rPr>
-              <w:t xml:space="preserve"> S</w:t>
+              <w:t>Voltage S</w:t>
             </w:r>
             <w:r>
               <w:rPr>
@@ -1010,16 +962,7 @@
                 <w:rFonts w:ascii="Trebuchet MS" w:hAnsi="Trebuchet MS"/>
                 <w:lang w:val="en-US"/>
               </w:rPr>
-              <w:t>Agents, Grid connection and charging installations, metering, communication and control, E</w:t>
-            </w:r>
-            <w:bookmarkStart w:id="0" w:name="_GoBack"/>
-            <w:bookmarkEnd w:id="0"/>
-            <w:r>
-              <w:rPr>
-                <w:rFonts w:ascii="Trebuchet MS" w:hAnsi="Trebuchet MS"/>
-                <w:lang w:val="en-US"/>
-              </w:rPr>
-              <w:t xml:space="preserve">V charging modes, coordination between EVCs and EMC (see </w:t>
+              <w:t xml:space="preserve">Agents, Grid connection and charging installations, metering, communication and control, EV charging modes, coordination between EVCs and EMC (see </w:t>
             </w:r>
             <w:hyperlink w:anchor="_References" w:history="1">
               <w:r>
@@ -1110,14 +1053,7 @@
                 <w:rFonts w:ascii="Trebuchet MS" w:hAnsi="Trebuchet MS"/>
                 <w:lang w:val="en-US"/>
               </w:rPr>
-              <w:t>c</w:t>
-            </w:r>
-            <w:r>
-              <w:rPr>
-                <w:rFonts w:ascii="Trebuchet MS" w:hAnsi="Trebuchet MS"/>
-                <w:lang w:val="en-US"/>
-              </w:rPr>
-              <w:t xml:space="preserve">onnection </w:t>
+              <w:t xml:space="preserve">connection </w:t>
             </w:r>
             <w:r>
               <w:rPr>
@@ -1131,14 +1067,7 @@
                 <w:rFonts w:ascii="Trebuchet MS" w:hAnsi="Trebuchet MS"/>
                 <w:lang w:val="en-US"/>
               </w:rPr>
-              <w:t>between the power supply and the EV</w:t>
-            </w:r>
-            <w:r>
-              <w:rPr>
-                <w:rFonts w:ascii="Trebuchet MS" w:hAnsi="Trebuchet MS"/>
-                <w:lang w:val="en-US"/>
-              </w:rPr>
-              <w:t>)</w:t>
+              <w:t>between the power supply and the EV)</w:t>
             </w:r>
           </w:p>
         </w:tc>
@@ -1175,13 +1104,28 @@
     </w:tbl>
     <w:p>
       <w:pPr>
-        <w:jc w:val="both"/>
-        <w:rPr>
-          <w:rFonts w:ascii="Trebuchet MS" w:hAnsi="Trebuchet MS"/>
-          <w:u w:val="single"/>
-          <w:lang w:val="en-US"/>
-        </w:rPr>
-      </w:pPr>
+        <w:jc w:val="center"/>
+        <w:rPr>
+          <w:rFonts w:ascii="Trebuchet MS" w:hAnsi="Trebuchet MS"/>
+          <w:lang w:val="en-US"/>
+        </w:rPr>
+      </w:pPr>
+      <w:proofErr w:type="gramStart"/>
+      <w:r>
+        <w:rPr>
+          <w:rFonts w:ascii="Trebuchet MS" w:hAnsi="Trebuchet MS"/>
+          <w:lang w:val="en-US"/>
+        </w:rPr>
+        <w:t>Table :</w:t>
+      </w:r>
+      <w:proofErr w:type="gramEnd"/>
+      <w:r>
+        <w:rPr>
+          <w:rFonts w:ascii="Trebuchet MS" w:hAnsi="Trebuchet MS"/>
+          <w:lang w:val="en-US"/>
+        </w:rPr>
+        <w:t xml:space="preserve"> existing requirements for the charging stations standards</w:t>
+      </w:r>
     </w:p>
     <w:p>
       <w:pPr>
@@ -1289,7 +1233,7 @@
                 <wp:cNvGraphicFramePr/>
                 <a:graphic xmlns:a="http://schemas.openxmlformats.org/drawingml/2006/main">
                   <a:graphicData uri="http://schemas.microsoft.com/office/word/2010/wordprocessingInk">
-                    <w14:contentPart bwMode="auto" r:id="rId7">
+                    <w14:contentPart bwMode="auto" r:id="rId6">
                       <w14:nvContentPartPr>
                         <w14:cNvContentPartPr/>
                       </w14:nvContentPartPr>
@@ -1303,9 +1247,9 @@
               </wp:anchor>
             </w:drawing>
           </mc:Choice>
-          <mc:Fallback xmlns:mv="urn:schemas-microsoft-com:mac:vml" xmlns:mo="http://schemas.microsoft.com/office/mac/office/2008/main">
+          <mc:Fallback>
             <w:pict>
-              <v:shapetype id="_x0000_t75" coordsize="21600,21600" o:spt="75" o:preferrelative="t" path="m@4@5l@4@11@9@11@9@5xe" filled="f" stroked="f">
+              <v:shapetype w14:anchorId="2342B0AC" id="_x0000_t75" coordsize="21600,21600" o:spt="75" o:preferrelative="t" path="m@4@5l@4@11@9@11@9@5xe" filled="f" stroked="f">
                 <v:stroke joinstyle="miter"/>
                 <v:formulas>
                   <v:f eqn="if lineDrawn pixelLineWidth 0"/>
@@ -1324,8 +1268,8 @@
                 <v:path o:extrusionok="f" gradientshapeok="t" o:connecttype="rect"/>
                 <o:lock v:ext="edit" aspectratio="t"/>
               </v:shapetype>
-              <v:shape id="Encre 1" o:spid="_x0000_s1026" type="#_x0000_t75" style="position:absolute;margin-left:371.95pt;margin-top:42.05pt;width:1.95pt;height:1.95pt;z-index:251659264;visibility:visible;mso-wrap-style:square;mso-wrap-distance-left:9pt;mso-wrap-distance-top:0;mso-wrap-distance-right:9pt;mso-wrap-distance-bottom:0;mso-position-horizontal:absolute;mso-position-horizontal-relative:text;mso-position-vertical:absolute;mso-position-vertical-relative:text" o:gfxdata="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">
-                <v:imagedata r:id="rId11" o:title=""/>
+              <v:shape id="Encre 1" o:spid="_x0000_s1026" type="#_x0000_t75" style="position:absolute;margin-left:371.95pt;margin-top:42.05pt;width:1.95pt;height:1.95pt;z-index:251659264;visibility:visible;mso-wrap-style:square;mso-wrap-distance-left:9pt;mso-wrap-distance-top:0;mso-wrap-distance-right:9pt;mso-wrap-distance-bottom:0;mso-position-horizontal:absolute;mso-position-horizontal-relative:text;mso-position-vertical:absolute;mso-position-vertical-relative:text" o:gfxdata="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">
+                <v:imagedata r:id="rId7" o:title=""/>
               </v:shape>
             </w:pict>
           </mc:Fallback>
@@ -1516,23 +1460,21 @@
           <w:rFonts w:ascii="Trebuchet MS" w:hAnsi="Trebuchet MS"/>
           <w:lang w:val="en-US"/>
         </w:rPr>
-        <w:t xml:space="preserve"> and </w:t>
-      </w:r>
-      <w:proofErr w:type="gramStart"/>
-      <w:r>
-        <w:rPr>
-          <w:rFonts w:ascii="Trebuchet MS" w:hAnsi="Trebuchet MS"/>
-          <w:lang w:val="en-US"/>
-        </w:rPr>
-        <w:t>(iv) allocation</w:t>
-      </w:r>
-      <w:proofErr w:type="gramEnd"/>
-      <w:r>
-        <w:rPr>
-          <w:rFonts w:ascii="Trebuchet MS" w:hAnsi="Trebuchet MS"/>
-          <w:lang w:val="en-US"/>
-        </w:rPr>
-        <w:t xml:space="preserve"> and recovery of investment in infrastructure in a fair non-discriminatory framework. Furthermore, there exists an intense discussion about critical metering policies in terms of metering arrangements (single, sub-and separate metering) and their implications on cost, installation time, and billing flexibility.</w:t>
+        <w:t xml:space="preserve"> and (iv) </w:t>
+      </w:r>
+      <w:r>
+        <w:rPr>
+          <w:rFonts w:ascii="Trebuchet MS" w:hAnsi="Trebuchet MS"/>
+          <w:lang w:val="en-US"/>
+        </w:rPr>
+        <w:t xml:space="preserve">the </w:t>
+      </w:r>
+      <w:r>
+        <w:rPr>
+          <w:rFonts w:ascii="Trebuchet MS" w:hAnsi="Trebuchet MS"/>
+          <w:lang w:val="en-US"/>
+        </w:rPr>
+        <w:t>allocation and recovery of investment in infrastructure in a fair non-discriminatory framework. Furthermore, there exists an intense discussion about critical metering policies in terms of metering arrangements (single, sub-and separate metering) and their implications on cost, installation time, and billing flexibility.</w:t>
       </w:r>
     </w:p>
     <w:p>
@@ -1543,6 +1485,8 @@
           <w:lang w:val="en-US"/>
         </w:rPr>
       </w:pPr>
+      <w:bookmarkStart w:id="0" w:name="_GoBack"/>
+      <w:bookmarkEnd w:id="0"/>
       <w:r>
         <w:rPr>
           <w:rFonts w:ascii="Trebuchet MS" w:hAnsi="Trebuchet MS"/>
@@ -2202,7 +2146,7 @@
                     <pic:cNvPicPr/>
                   </pic:nvPicPr>
                   <pic:blipFill>
-                    <a:blip r:embed="rId12"/>
+                    <a:blip r:embed="rId8"/>
                     <a:stretch>
                       <a:fillRect/>
                     </a:stretch>
@@ -3117,7 +3061,7 @@
                     <pic:cNvPicPr/>
                   </pic:nvPicPr>
                   <pic:blipFill>
-                    <a:blip r:embed="rId13"/>
+                    <a:blip r:embed="rId9"/>
                     <a:stretch>
                       <a:fillRect/>
                     </a:stretch>
@@ -5434,7 +5378,7 @@
                     <pic:cNvPicPr/>
                   </pic:nvPicPr>
                   <pic:blipFill>
-                    <a:blip r:embed="rId14"/>
+                    <a:blip r:embed="rId10"/>
                     <a:stretch>
                       <a:fillRect/>
                     </a:stretch>
@@ -10435,7 +10379,7 @@
                     <pic:cNvPicPr/>
                   </pic:nvPicPr>
                   <pic:blipFill>
-                    <a:blip r:embed="rId15"/>
+                    <a:blip r:embed="rId11"/>
                     <a:stretch>
                       <a:fillRect/>
                     </a:stretch>
@@ -10537,7 +10481,7 @@
           <w:lang w:val="en-US"/>
         </w:rPr>
       </w:pPr>
-      <w:hyperlink r:id="rId16" w:history="1">
+      <w:hyperlink r:id="rId12" w:history="1">
         <w:r>
           <w:rPr>
             <w:rStyle w:val="Lienhypertexte"/>
@@ -10590,7 +10534,7 @@
           <w:lang w:val="en-US"/>
         </w:rPr>
       </w:pPr>
-      <w:hyperlink r:id="rId17" w:history="1">
+      <w:hyperlink r:id="rId13" w:history="1">
         <w:r>
           <w:rPr>
             <w:rStyle w:val="Lienhypertexte"/>
@@ -10779,7 +10723,7 @@
           <w:lang w:val="en-US"/>
         </w:rPr>
       </w:pPr>
-      <w:hyperlink r:id="rId18" w:history="1">
+      <w:hyperlink r:id="rId14" w:history="1">
         <w:r>
           <w:rPr>
             <w:rStyle w:val="Lienhypertexte"/>
@@ -10808,7 +10752,7 @@
           <w:lang w:val="en-US"/>
         </w:rPr>
       </w:pPr>
-      <w:hyperlink r:id="rId19" w:history="1">
+      <w:hyperlink r:id="rId15" w:history="1">
         <w:r>
           <w:rPr>
             <w:rStyle w:val="Lienhypertexte"/>
@@ -10836,7 +10780,7 @@
           <w:lang w:val="en-US"/>
         </w:rPr>
       </w:pPr>
-      <w:hyperlink r:id="rId20" w:history="1">
+      <w:hyperlink r:id="rId16" w:history="1">
         <w:r>
           <w:rPr>
             <w:rStyle w:val="Lienhypertexte"/>
@@ -10864,7 +10808,7 @@
           <w:lang w:val="en-US"/>
         </w:rPr>
       </w:pPr>
-      <w:hyperlink r:id="rId21" w:history="1">
+      <w:hyperlink r:id="rId17" w:history="1">
         <w:r>
           <w:rPr>
             <w:rStyle w:val="Lienhypertexte"/>
@@ -10893,8 +10837,8 @@
 </file>
 
 <file path=word/numbering.xml><?xml version="1.0" encoding="utf-8"?>
-<w:numbering xmlns:wpc="http://schemas.microsoft.com/office/word/2010/wordprocessingCanvas" xmlns:mc="http://schemas.openxmlformats.org/markup-compatibility/2006" xmlns:o="urn:schemas-microsoft-com:office:office" xmlns:r="http://schemas.openxmlformats.org/officeDocument/2006/relationships" xmlns:m="http://schemas.openxmlformats.org/officeDocument/2006/math" xmlns:v="urn:schemas-microsoft-com:vml" xmlns:wp14="http://schemas.microsoft.com/office/word/2010/wordprocessingDrawing" xmlns:wp="http://schemas.openxmlformats.org/drawingml/2006/wordprocessingDrawing" xmlns:w10="urn:schemas-microsoft-com:office:word" xmlns:w="http://schemas.openxmlformats.org/wordprocessingml/2006/main" xmlns:w14="http://schemas.microsoft.com/office/word/2010/wordml" xmlns:wpg="http://schemas.microsoft.com/office/word/2010/wordprocessingGroup" xmlns:wpi="http://schemas.microsoft.com/office/word/2010/wordprocessingInk" xmlns:wne="http://schemas.microsoft.com/office/word/2006/wordml" xmlns:wps="http://schemas.microsoft.com/office/word/2010/wordprocessingShape" mc:Ignorable="w14 wp14">
-  <w:abstractNum w:abstractNumId="0">
+<w:numbering xmlns:wpc="http://schemas.microsoft.com/office/word/2010/wordprocessingCanvas" xmlns:mc="http://schemas.openxmlformats.org/markup-compatibility/2006" xmlns:o="urn:schemas-microsoft-com:office:office" xmlns:r="http://schemas.openxmlformats.org/officeDocument/2006/relationships" xmlns:m="http://schemas.openxmlformats.org/officeDocument/2006/math" xmlns:v="urn:schemas-microsoft-com:vml" xmlns:wp14="http://schemas.microsoft.com/office/word/2010/wordprocessingDrawing" xmlns:wp="http://schemas.openxmlformats.org/drawingml/2006/wordprocessingDrawing" xmlns:w10="urn:schemas-microsoft-com:office:word" xmlns:w="http://schemas.openxmlformats.org/wordprocessingml/2006/main" xmlns:w14="http://schemas.microsoft.com/office/word/2010/wordml" xmlns:w15="http://schemas.microsoft.com/office/word/2012/wordml" xmlns:wpg="http://schemas.microsoft.com/office/word/2010/wordprocessingGroup" xmlns:wpi="http://schemas.microsoft.com/office/word/2010/wordprocessingInk" xmlns:wne="http://schemas.microsoft.com/office/word/2006/wordml" xmlns:wps="http://schemas.microsoft.com/office/word/2010/wordprocessingShape" mc:Ignorable="w14 w15 wp14">
+  <w:abstractNum w:abstractNumId="0" w15:restartNumberingAfterBreak="0">
     <w:nsid w:val="0EB86E8D"/>
     <w:multiLevelType w:val="hybridMultilevel"/>
     <w:tmpl w:val="A9A25068"/>
@@ -11007,7 +10951,7 @@
       </w:rPr>
     </w:lvl>
   </w:abstractNum>
-  <w:abstractNum w:abstractNumId="1">
+  <w:abstractNum w:abstractNumId="1" w15:restartNumberingAfterBreak="0">
     <w:nsid w:val="14F1219B"/>
     <w:multiLevelType w:val="hybridMultilevel"/>
     <w:tmpl w:val="FFCE318A"/>
@@ -11120,7 +11064,7 @@
       </w:rPr>
     </w:lvl>
   </w:abstractNum>
-  <w:abstractNum w:abstractNumId="2">
+  <w:abstractNum w:abstractNumId="2" w15:restartNumberingAfterBreak="0">
     <w:nsid w:val="24C71878"/>
     <w:multiLevelType w:val="hybridMultilevel"/>
     <w:tmpl w:val="D7AED03E"/>
@@ -11233,7 +11177,7 @@
       </w:rPr>
     </w:lvl>
   </w:abstractNum>
-  <w:abstractNum w:abstractNumId="3">
+  <w:abstractNum w:abstractNumId="3" w15:restartNumberingAfterBreak="0">
     <w:nsid w:val="36337A4C"/>
     <w:multiLevelType w:val="hybridMultilevel"/>
     <w:tmpl w:val="2962E086"/>
@@ -11346,7 +11290,7 @@
       </w:rPr>
     </w:lvl>
   </w:abstractNum>
-  <w:abstractNum w:abstractNumId="4">
+  <w:abstractNum w:abstractNumId="4" w15:restartNumberingAfterBreak="0">
     <w:nsid w:val="42364D0A"/>
     <w:multiLevelType w:val="hybridMultilevel"/>
     <w:tmpl w:val="64F69690"/>
@@ -11458,7 +11402,7 @@
       </w:rPr>
     </w:lvl>
   </w:abstractNum>
-  <w:abstractNum w:abstractNumId="5">
+  <w:abstractNum w:abstractNumId="5" w15:restartNumberingAfterBreak="0">
     <w:nsid w:val="50767E6C"/>
     <w:multiLevelType w:val="hybridMultilevel"/>
     <w:tmpl w:val="A0D23422"/>
@@ -11574,7 +11518,7 @@
       </w:rPr>
     </w:lvl>
   </w:abstractNum>
-  <w:abstractNum w:abstractNumId="6">
+  <w:abstractNum w:abstractNumId="6" w15:restartNumberingAfterBreak="0">
     <w:nsid w:val="70BB1472"/>
     <w:multiLevelType w:val="hybridMultilevel"/>
     <w:tmpl w:val="486E0310"/>
@@ -11712,7 +11656,7 @@
 </file>
 
 <file path=word/styles.xml><?xml version="1.0" encoding="utf-8"?>
-<w:styles xmlns:mc="http://schemas.openxmlformats.org/markup-compatibility/2006" xmlns:r="http://schemas.openxmlformats.org/officeDocument/2006/relationships" xmlns:w="http://schemas.openxmlformats.org/wordprocessingml/2006/main" xmlns:w14="http://schemas.microsoft.com/office/word/2010/wordml" mc:Ignorable="w14">
+<w:styles xmlns:mc="http://schemas.openxmlformats.org/markup-compatibility/2006" xmlns:r="http://schemas.openxmlformats.org/officeDocument/2006/relationships" xmlns:w="http://schemas.openxmlformats.org/wordprocessingml/2006/main" xmlns:w14="http://schemas.microsoft.com/office/word/2010/wordml" xmlns:w15="http://schemas.microsoft.com/office/word/2012/wordml" mc:Ignorable="w14 w15">
   <w:docDefaults>
     <w:rPrDefault>
       <w:rPr>
@@ -11728,931 +11672,378 @@
       </w:pPr>
     </w:pPrDefault>
   </w:docDefaults>
-  <w:latentStyles w:defLockedState="0" w:defUIPriority="99" w:defSemiHidden="1" w:defUnhideWhenUsed="1" w:defQFormat="0" w:count="267">
-    <w:lsdException w:name="Normal" w:semiHidden="0" w:uiPriority="0" w:unhideWhenUsed="0" w:qFormat="1"/>
-    <w:lsdException w:name="heading 1" w:semiHidden="0" w:uiPriority="9" w:unhideWhenUsed="0" w:qFormat="1"/>
-    <w:lsdException w:name="heading 2" w:uiPriority="9" w:qFormat="1"/>
-    <w:lsdException w:name="heading 3" w:uiPriority="9" w:qFormat="1"/>
-    <w:lsdException w:name="heading 4" w:uiPriority="9" w:qFormat="1"/>
-    <w:lsdException w:name="heading 5" w:uiPriority="9" w:qFormat="1"/>
-    <w:lsdException w:name="heading 6" w:uiPriority="9" w:qFormat="1"/>
-    <w:lsdException w:name="heading 7" w:uiPriority="9" w:qFormat="1"/>
-    <w:lsdException w:name="heading 8" w:uiPriority="9" w:qFormat="1"/>
-    <w:lsdException w:name="heading 9" w:uiPriority="9" w:qFormat="1"/>
-    <w:lsdException w:name="toc 1" w:uiPriority="39"/>
-    <w:lsdException w:name="toc 2" w:uiPriority="39"/>
-    <w:lsdException w:name="toc 3" w:uiPriority="39"/>
-    <w:lsdException w:name="toc 4" w:uiPriority="39"/>
-    <w:lsdException w:name="toc 5" w:uiPriority="39"/>
-    <w:lsdException w:name="toc 6" w:uiPriority="39"/>
-    <w:lsdException w:name="toc 7" w:uiPriority="39"/>
-    <w:lsdException w:name="toc 8" w:uiPriority="39"/>
-    <w:lsdException w:name="toc 9" w:uiPriority="39"/>
-    <w:lsdException w:name="caption" w:uiPriority="35" w:qFormat="1"/>
-    <w:lsdException w:name="Title" w:semiHidden="0" w:uiPriority="10" w:unhideWhenUsed="0" w:qFormat="1"/>
-    <w:lsdException w:name="Default Paragraph Font" w:uiPriority="1"/>
-    <w:lsdException w:name="Subtitle" w:semiHidden="0" w:uiPriority="11" w:unhideWhenUsed="0" w:qFormat="1"/>
-    <w:lsdException w:name="Strong" w:semiHidden="0" w:uiPriority="22" w:unhideWhenUsed="0" w:qFormat="1"/>
-    <w:lsdException w:name="Emphasis" w:semiHidden="0" w:uiPriority="20" w:unhideWhenUsed="0" w:qFormat="1"/>
-    <w:lsdException w:name="Table Grid" w:semiHidden="0" w:uiPriority="39" w:unhideWhenUsed="0"/>
-    <w:lsdException w:name="Placeholder Text" w:unhideWhenUsed="0"/>
-    <w:lsdException w:name="No Spacing" w:semiHidden="0" w:uiPriority="1" w:unhideWhenUsed="0" w:qFormat="1"/>
-    <w:lsdException w:name="Light Shading" w:semiHidden="0" w:uiPriority="60" w:unhideWhenUsed="0"/>
-    <w:lsdException w:name="Light List" w:semiHidden="0" w:uiPriority="61" w:unhideWhenUsed="0"/>
-    <w:lsdException w:name="Light Grid" w:semiHidden="0" w:uiPriority="62" w:unhideWhenUsed="0"/>
-    <w:lsdException w:name="Medium Shading 1" w:semiHidden="0" w:uiPriority="63" w:unhideWhenUsed="0"/>
-    <w:lsdException w:name="Medium Shading 2" w:semiHidden="0" w:uiPriority="64" w:unhideWhenUsed="0"/>
-    <w:lsdException w:name="Medium List 1" w:semiHidden="0" w:uiPriority="65" w:unhideWhenUsed="0"/>
-    <w:lsdException w:name="Medium List 2" w:semiHidden="0" w:uiPriority="66" w:unhideWhenUsed="0"/>
-    <w:lsdException w:name="Medium Grid 1" w:semiHidden="0" w:uiPriority="67" w:unhideWhenUsed="0"/>
-    <w:lsdException w:name="Medium Grid 2" w:semiHidden="0" w:uiPriority="68" w:unhideWhenUsed="0"/>
-    <w:lsdException w:name="Medium Grid 3" w:semiHidden="0" w:uiPriority="69" w:unhideWhenUsed="0"/>
-    <w:lsdException w:name="Dark List" w:semiHidden="0" w:uiPriority="70" w:unhideWhenUsed="0"/>
-    <w:lsdException w:name="Colorful Shading" w:semiHidden="0" w:uiPriority="71" w:unhideWhenUsed="0"/>
-    <w:lsdException w:name="Colorful List" w:semiHidden="0" w:uiPriority="72" w:unhideWhenUsed="0"/>
-    <w:lsdException w:name="Colorful Grid" w:semiHidden="0" w:uiPriority="73" w:unhideWhenUsed="0"/>
-    <w:lsdException w:name="Light Shading Accent 1" w:semiHidden="0" w:uiPriority="60" w:unhideWhenUsed="0"/>
-    <w:lsdException w:name="Light List Accent 1" w:semiHidden="0" w:uiPriority="61" w:unhideWhenUsed="0"/>
-    <w:lsdException w:name="Light Grid Accent 1" w:semiHidden="0" w:uiPriority="62" w:unhideWhenUsed="0"/>
-    <w:lsdException w:name="Medium Shading 1 Accent 1" w:semiHidden="0" w:uiPriority="63" w:unhideWhenUsed="0"/>
-    <w:lsdException w:name="Medium Shading 2 Accent 1" w:semiHidden="0" w:uiPriority="64" w:unhideWhenUsed="0"/>
-    <w:lsdException w:name="Medium List 1 Accent 1" w:semiHidden="0" w:uiPriority="65" w:unhideWhenUsed="0"/>
-    <w:lsdException w:name="Revision" w:unhideWhenUsed="0"/>
-    <w:lsdException w:name="List Paragraph" w:semiHidden="0" w:uiPriority="34" w:unhideWhenUsed="0" w:qFormat="1"/>
-    <w:lsdException w:name="Quote" w:semiHidden="0" w:uiPriority="29" w:unhideWhenUsed="0" w:qFormat="1"/>
-    <w:lsdException w:name="Intense Quote" w:semiHidden="0" w:uiPriority="30" w:unhideWhenUsed="0" w:qFormat="1"/>
-    <w:lsdException w:name="Medium List 2 Accent 1" w:semiHidden="0" w:uiPriority="66" w:unhideWhenUsed="0"/>
-    <w:lsdException w:name="Medium Grid 1 Accent 1" w:semiHidden="0" w:uiPriority="67" w:unhideWhenUsed="0"/>
-    <w:lsdException w:name="Medium Grid 2 Accent 1" w:semiHidden="0" w:uiPriority="68" w:unhideWhenUsed="0"/>
-    <w:lsdException w:name="Medium Grid 3 Accent 1" w:semiHidden="0" w:uiPriority="69" w:unhideWhenUsed="0"/>
-    <w:lsdException w:name="Dark List Accent 1" w:semiHidden="0" w:uiPriority="70" w:unhideWhenUsed="0"/>
-    <w:lsdException w:name="Colorful Shading Accent 1" w:semiHidden="0" w:uiPriority="71" w:unhideWhenUsed="0"/>
-    <w:lsdException w:name="Colorful List Accent 1" w:semiHidden="0" w:uiPriority="72" w:unhideWhenUsed="0"/>
-    <w:lsdException w:name="Colorful Grid Accent 1" w:semiHidden="0" w:uiPriority="73" w:unhideWhenUsed="0"/>
-    <w:lsdException w:name="Light Shading Accent 2" w:semiHidden="0" w:uiPriority="60" w:unhideWhenUsed="0"/>
-    <w:lsdException w:name="Light List Accent 2" w:semiHidden="0" w:uiPriority="61" w:unhideWhenUsed="0"/>
-    <w:lsdException w:name="Light Grid Accent 2" w:semiHidden="0" w:uiPriority="62" w:unhideWhenUsed="0"/>
-    <w:lsdException w:name="Medium Shading 1 Accent 2" w:semiHidden="0" w:uiPriority="63" w:unhideWhenUsed="0"/>
-    <w:lsdException w:name="Medium Shading 2 Accent 2" w:semiHidden="0" w:uiPriority="64" w:unhideWhenUsed="0"/>
-    <w:lsdException w:name="Medium List 1 Accent 2" w:semiHidden="0" w:uiPriority="65" w:unhideWhenUsed="0"/>
-    <w:lsdException w:name="Medium List 2 Accent 2" w:semiHidden="0" w:uiPriority="66" w:unhideWhenUsed="0"/>
-    <w:lsdException w:name="Medium Grid 1 Accent 2" w:semiHidden="0" w:uiPriority="67" w:unhideWhenUsed="0"/>
-    <w:lsdException w:name="Medium Grid 2 Accent 2" w:semiHidden="0" w:uiPriority="68" w:unhideWhenUsed="0"/>
-    <w:lsdException w:name="Medium Grid 3 Accent 2" w:semiHidden="0" w:uiPriority="69" w:unhideWhenUsed="0"/>
-    <w:lsdException w:name="Dark List Accent 2" w:semiHidden="0" w:uiPriority="70" w:unhideWhenUsed="0"/>
-    <w:lsdException w:name="Colorful Shading Accent 2" w:semiHidden="0" w:uiPriority="71" w:unhideWhenUsed="0"/>
-    <w:lsdException w:name="Colorful List Accent 2" w:semiHidden="0" w:uiPriority="72" w:unhideWhenUsed="0"/>
-    <w:lsdException w:name="Colorful Grid Accent 2" w:semiHidden="0" w:uiPriority="73" w:unhideWhenUsed="0"/>
-    <w:lsdException w:name="Light Shading Accent 3" w:semiHidden="0" w:uiPriority="60" w:unhideWhenUsed="0"/>
-    <w:lsdException w:name="Light List Accent 3" w:semiHidden="0" w:uiPriority="61" w:unhideWhenUsed="0"/>
-    <w:lsdException w:name="Light Grid Accent 3" w:semiHidden="0" w:uiPriority="62" w:unhideWhenUsed="0"/>
-    <w:lsdException w:name="Medium Shading 1 Accent 3" w:semiHidden="0" w:uiPriority="63" w:unhideWhenUsed="0"/>
-    <w:lsdException w:name="Medium Shading 2 Accent 3" w:semiHidden="0" w:uiPriority="64" w:unhideWhenUsed="0"/>
-    <w:lsdException w:name="Medium List 1 Accent 3" w:semiHidden="0" w:uiPriority="65" w:unhideWhenUsed="0"/>
-    <w:lsdException w:name="Medium List 2 Accent 3" w:semiHidden="0" w:uiPriority="66" w:unhideWhenUsed="0"/>
-    <w:lsdException w:name="Medium Grid 1 Accent 3" w:semiHidden="0" w:uiPriority="67" w:unhideWhenUsed="0"/>
-    <w:lsdException w:name="Medium Grid 2 Accent 3" w:semiHidden="0" w:uiPriority="68" w:unhideWhenUsed="0"/>
-    <w:lsdException w:name="Medium Grid 3 Accent 3" w:semiHidden="0" w:uiPriority="69" w:unhideWhenUsed="0"/>
-    <w:lsdException w:name="Dark List Accent 3" w:semiHidden="0" w:uiPriority="70" w:unhideWhenUsed="0"/>
-    <w:lsdException w:name="Colorful Shading Accent 3" w:semiHidden="0" w:uiPriority="71" w:unhideWhenUsed="0"/>
-    <w:lsdException w:name="Colorful List Accent 3" w:semiHidden="0" w:uiPriority="72" w:unhideWhenUsed="0"/>
-    <w:lsdException w:name="Colorful Grid Accent 3" w:semiHidden="0" w:uiPriority="73" w:unhideWhenUsed="0"/>
-    <w:lsdException w:name="Light Shading Accent 4" w:semiHidden="0" w:uiPriority="60" w:unhideWhenUsed="0"/>
-    <w:lsdException w:name="Light List Accent 4" w:semiHidden="0" w:uiPriority="61" w:unhideWhenUsed="0"/>
-    <w:lsdException w:name="Light Grid Accent 4" w:semiHidden="0" w:uiPriority="62" w:unhideWhenUsed="0"/>
-    <w:lsdException w:name="Medium Shading 1 Accent 4" w:semiHidden="0" w:uiPriority="63" w:unhideWhenUsed="0"/>
-    <w:lsdException w:name="Medium Shading 2 Accent 4" w:semiHidden="0" w:uiPriority="64" w:unhideWhenUsed="0"/>
-    <w:lsdException w:name="Medium List 1 Accent 4" w:semiHidden="0" w:uiPriority="65" w:unhideWhenUsed="0"/>
-    <w:lsdException w:name="Medium List 2 Accent 4" w:semiHidden="0" w:uiPriority="66" w:unhideWhenUsed="0"/>
-    <w:lsdException w:name="Medium Grid 1 Accent 4" w:semiHidden="0" w:uiPriority="67" w:unhideWhenUsed="0"/>
-    <w:lsdException w:name="Medium Grid 2 Accent 4" w:semiHidden="0" w:uiPriority="68" w:unhideWhenUsed="0"/>
-    <w:lsdException w:name="Medium Grid 3 Accent 4" w:semiHidden="0" w:uiPriority="69" w:unhideWhenUsed="0"/>
-    <w:lsdException w:name="Dark List Accent 4" w:semiHidden="0" w:uiPriority="70" w:unhideWhenUsed="0"/>
-    <w:lsdException w:name="Colorful Shading Accent 4" w:semiHidden="0" w:uiPriority="71" w:unhideWhenUsed="0"/>
-    <w:lsdException w:name="Colorful List Accent 4" w:semiHidden="0" w:uiPriority="72" w:unhideWhenUsed="0"/>
-    <w:lsdException w:name="Colorful Grid Accent 4" w:semiHidden="0" w:uiPriority="73" w:unhideWhenUsed="0"/>
-    <w:lsdException w:name="Light Shading Accent 5" w:semiHidden="0" w:uiPriority="60" w:unhideWhenUsed="0"/>
-    <w:lsdException w:name="Light List Accent 5" w:semiHidden="0" w:uiPriority="61" w:unhideWhenUsed="0"/>
-    <w:lsdException w:name="Light Grid Accent 5" w:semiHidden="0" w:uiPriority="62" w:unhideWhenUsed="0"/>
-    <w:lsdException w:name="Medium Shading 1 Accent 5" w:semiHidden="0" w:uiPriority="63" w:unhideWhenUsed="0"/>
-    <w:lsdException w:name="Medium Shading 2 Accent 5" w:semiHidden="0" w:uiPriority="64" w:unhideWhenUsed="0"/>
-    <w:lsdException w:name="Medium List 1 Accent 5" w:semiHidden="0" w:uiPriority="65" w:unhideWhenUsed="0"/>
-    <w:lsdException w:name="Medium List 2 Accent 5" w:semiHidden="0" w:uiPriority="66" w:unhideWhenUsed="0"/>
-    <w:lsdException w:name="Medium Grid 1 Accent 5" w:semiHidden="0" w:uiPriority="67" w:unhideWhenUsed="0"/>
-    <w:lsdException w:name="Medium Grid 2 Accent 5" w:semiHidden="0" w:uiPriority="68" w:unhideWhenUsed="0"/>
-    <w:lsdException w:name="Medium Grid 3 Accent 5" w:semiHidden="0" w:uiPriority="69" w:unhideWhenUsed="0"/>
-    <w:lsdException w:name="Dark List Accent 5" w:semiHidden="0" w:uiPriority="70" w:unhideWhenUsed="0"/>
-    <w:lsdException w:name="Colorful Shading Accent 5" w:semiHidden="0" w:uiPriority="71" w:unhideWhenUsed="0"/>
-    <w:lsdException w:name="Colorful List Accent 5" w:semiHidden="0" w:uiPriority="72" w:unhideWhenUsed="0"/>
-    <w:lsdException w:name="Colorful Grid Accent 5" w:semiHidden="0" w:uiPriority="73" w:unhideWhenUsed="0"/>
-    <w:lsdException w:name="Light Shading Accent 6" w:semiHidden="0" w:uiPriority="60" w:unhideWhenUsed="0"/>
-    <w:lsdException w:name="Light List Accent 6" w:semiHidden="0" w:uiPriority="61" w:unhideWhenUsed="0"/>
-    <w:lsdException w:name="Light Grid Accent 6" w:semiHidden="0" w:uiPriority="62" w:unhideWhenUsed="0"/>
-    <w:lsdException w:name="Medium Shading 1 Accent 6" w:semiHidden="0" w:uiPriority="63" w:unhideWhenUsed="0"/>
-    <w:lsdException w:name="Medium Shading 2 Accent 6" w:semiHidden="0" w:uiPriority="64" w:unhideWhenUsed="0"/>
-    <w:lsdException w:name="Medium List 1 Accent 6" w:semiHidden="0" w:uiPriority="65" w:unhideWhenUsed="0"/>
-    <w:lsdException w:name="Medium List 2 Accent 6" w:semiHidden="0" w:uiPriority="66" w:unhideWhenUsed="0"/>
-    <w:lsdException w:name="Medium Grid 1 Accent 6" w:semiHidden="0" w:uiPriority="67" w:unhideWhenUsed="0"/>
-    <w:lsdException w:name="Medium Grid 2 Accent 6" w:semiHidden="0" w:uiPriority="68" w:unhideWhenUsed="0"/>
-    <w:lsdException w:name="Medium Grid 3 Accent 6" w:semiHidden="0" w:uiPriority="69" w:unhideWhenUsed="0"/>
-    <w:lsdException w:name="Dark List Accent 6" w:semiHidden="0" w:uiPriority="70" w:unhideWhenUsed="0"/>
-    <w:lsdException w:name="Colorful Shading Accent 6" w:semiHidden="0" w:uiPriority="71" w:unhideWhenUsed="0"/>
-    <w:lsdException w:name="Colorful List Accent 6" w:semiHidden="0" w:uiPriority="72" w:unhideWhenUsed="0"/>
-    <w:lsdException w:name="Colorful Grid Accent 6" w:semiHidden="0" w:uiPriority="73" w:unhideWhenUsed="0"/>
-    <w:lsdException w:name="Subtle Emphasis" w:semiHidden="0" w:uiPriority="19" w:unhideWhenUsed="0" w:qFormat="1"/>
-    <w:lsdException w:name="Intense Emphasis" w:semiHidden="0" w:uiPriority="21" w:unhideWhenUsed="0" w:qFormat="1"/>
-    <w:lsdException w:name="Subtle Reference" w:semiHidden="0" w:uiPriority="31" w:unhideWhenUsed="0" w:qFormat="1"/>
-    <w:lsdException w:name="Intense Reference" w:semiHidden="0" w:uiPriority="32" w:unhideWhenUsed="0" w:qFormat="1"/>
-    <w:lsdException w:name="Book Title" w:semiHidden="0" w:uiPriority="33" w:unhideWhenUsed="0" w:qFormat="1"/>
-    <w:lsdException w:name="Bibliography" w:uiPriority="37"/>
-    <w:lsdException w:name="TOC Heading" w:uiPriority="39" w:qFormat="1"/>
-  </w:latentStyles>
-  <w:style w:type="paragraph" w:default="1" w:styleId="Normal">
-    <w:name w:val="Normal"/>
-    <w:qFormat/>
-  </w:style>
-  <w:style w:type="paragraph" w:styleId="Titre1">
-    <w:name w:val="heading 1"/>
-    <w:basedOn w:val="Normal"/>
-    <w:next w:val="Normal"/>
-    <w:link w:val="Titre1Car"/>
-    <w:uiPriority w:val="9"/>
-    <w:qFormat/>
-    <w:rsid w:val="002833F5"/>
-    <w:pPr>
-      <w:keepNext/>
-      <w:keepLines/>
-      <w:spacing w:before="480" w:after="0"/>
-      <w:outlineLvl w:val="0"/>
-    </w:pPr>
-    <w:rPr>
-      <w:rFonts w:asciiTheme="majorHAnsi" w:eastAsiaTheme="majorEastAsia" w:hAnsiTheme="majorHAnsi" w:cstheme="majorBidi"/>
-      <w:b/>
-      <w:bCs/>
-      <w:color w:val="2E74B5" w:themeColor="accent1" w:themeShade="BF"/>
-      <w:sz w:val="28"/>
-      <w:szCs w:val="28"/>
-    </w:rPr>
-  </w:style>
-  <w:style w:type="character" w:default="1" w:styleId="Policepardfaut">
-    <w:name w:val="Default Paragraph Font"/>
-    <w:uiPriority w:val="1"/>
-    <w:semiHidden/>
-    <w:unhideWhenUsed/>
-  </w:style>
-  <w:style w:type="table" w:default="1" w:styleId="TableauNormal">
-    <w:name w:val="Normal Table"/>
-    <w:uiPriority w:val="99"/>
-    <w:semiHidden/>
-    <w:unhideWhenUsed/>
-    <w:tblPr>
-      <w:tblInd w:w="0" w:type="dxa"/>
-      <w:tblCellMar>
-        <w:top w:w="0" w:type="dxa"/>
-        <w:left w:w="108" w:type="dxa"/>
-        <w:bottom w:w="0" w:type="dxa"/>
-        <w:right w:w="108" w:type="dxa"/>
-      </w:tblCellMar>
-    </w:tblPr>
-  </w:style>
-  <w:style w:type="numbering" w:default="1" w:styleId="Aucuneliste">
-    <w:name w:val="No List"/>
-    <w:uiPriority w:val="99"/>
-    <w:semiHidden/>
-    <w:unhideWhenUsed/>
-  </w:style>
-  <w:style w:type="paragraph" w:styleId="Paragraphedeliste">
-    <w:name w:val="List Paragraph"/>
-    <w:basedOn w:val="Normal"/>
-    <w:uiPriority w:val="34"/>
-    <w:qFormat/>
-    <w:rsid w:val="005B6849"/>
-    <w:pPr>
-      <w:ind w:left="720"/>
-      <w:contextualSpacing/>
-    </w:pPr>
-  </w:style>
-  <w:style w:type="character" w:styleId="Lienhypertexte">
-    <w:name w:val="Hyperlink"/>
-    <w:basedOn w:val="Policepardfaut"/>
-    <w:uiPriority w:val="99"/>
-    <w:unhideWhenUsed/>
-    <w:rsid w:val="00976D6E"/>
-    <w:rPr>
-      <w:color w:val="0563C1" w:themeColor="hyperlink"/>
-      <w:u w:val="single"/>
-    </w:rPr>
-  </w:style>
-  <w:style w:type="table" w:styleId="Grilledutableau">
-    <w:name w:val="Table Grid"/>
-    <w:basedOn w:val="TableauNormal"/>
-    <w:uiPriority w:val="39"/>
-    <w:rsid w:val="00976D6E"/>
-    <w:pPr>
-      <w:spacing w:after="0" w:line="240" w:lineRule="auto"/>
-    </w:pPr>
-    <w:tblPr>
-      <w:tblBorders>
-        <w:top w:val="single" w:sz="4" w:space="0" w:color="auto"/>
-        <w:left w:val="single" w:sz="4" w:space="0" w:color="auto"/>
-        <w:bottom w:val="single" w:sz="4" w:space="0" w:color="auto"/>
-        <w:right w:val="single" w:sz="4" w:space="0" w:color="auto"/>
-        <w:insideH w:val="single" w:sz="4" w:space="0" w:color="auto"/>
-        <w:insideV w:val="single" w:sz="4" w:space="0" w:color="auto"/>
-      </w:tblBorders>
-    </w:tblPr>
-  </w:style>
-  <w:style w:type="character" w:styleId="Lienhypertextesuivivisit">
-    <w:name w:val="FollowedHyperlink"/>
-    <w:basedOn w:val="Policepardfaut"/>
-    <w:uiPriority w:val="99"/>
-    <w:semiHidden/>
-    <w:unhideWhenUsed/>
-    <w:rsid w:val="00A1142B"/>
-    <w:rPr>
-      <w:color w:val="954F72" w:themeColor="followedHyperlink"/>
-      <w:u w:val="single"/>
-    </w:rPr>
-  </w:style>
-  <w:style w:type="paragraph" w:styleId="Textedebulles">
-    <w:name w:val="Balloon Text"/>
-    <w:basedOn w:val="Normal"/>
-    <w:link w:val="TextedebullesCar"/>
-    <w:uiPriority w:val="99"/>
-    <w:semiHidden/>
-    <w:unhideWhenUsed/>
-    <w:rsid w:val="00A1142B"/>
-    <w:pPr>
-      <w:spacing w:after="0" w:line="240" w:lineRule="auto"/>
-    </w:pPr>
-    <w:rPr>
-      <w:rFonts w:ascii="Tahoma" w:hAnsi="Tahoma" w:cs="Tahoma"/>
-      <w:sz w:val="16"/>
-      <w:szCs w:val="16"/>
-    </w:rPr>
-  </w:style>
-  <w:style w:type="character" w:customStyle="1" w:styleId="TextedebullesCar">
-    <w:name w:val="Texte de bulles Car"/>
-    <w:basedOn w:val="Policepardfaut"/>
-    <w:link w:val="Textedebulles"/>
-    <w:uiPriority w:val="99"/>
-    <w:semiHidden/>
-    <w:rsid w:val="00A1142B"/>
-    <w:rPr>
-      <w:rFonts w:ascii="Tahoma" w:hAnsi="Tahoma" w:cs="Tahoma"/>
-      <w:sz w:val="16"/>
-      <w:szCs w:val="16"/>
-    </w:rPr>
-  </w:style>
-  <w:style w:type="character" w:customStyle="1" w:styleId="apple-converted-space">
-    <w:name w:val="apple-converted-space"/>
-    <w:basedOn w:val="Policepardfaut"/>
-    <w:rsid w:val="00A1142B"/>
-  </w:style>
-  <w:style w:type="character" w:customStyle="1" w:styleId="Titre1Car">
-    <w:name w:val="Titre 1 Car"/>
-    <w:basedOn w:val="Policepardfaut"/>
-    <w:link w:val="Titre1"/>
-    <w:uiPriority w:val="9"/>
-    <w:rsid w:val="002833F5"/>
-    <w:rPr>
-      <w:rFonts w:asciiTheme="majorHAnsi" w:eastAsiaTheme="majorEastAsia" w:hAnsiTheme="majorHAnsi" w:cstheme="majorBidi"/>
-      <w:b/>
-      <w:bCs/>
-      <w:color w:val="2E74B5" w:themeColor="accent1" w:themeShade="BF"/>
-      <w:sz w:val="28"/>
-      <w:szCs w:val="28"/>
-    </w:rPr>
-  </w:style>
-  <w:style w:type="paragraph" w:styleId="Titre">
-    <w:name w:val="Title"/>
-    <w:basedOn w:val="Normal"/>
-    <w:next w:val="Normal"/>
-    <w:link w:val="TitreCar"/>
-    <w:uiPriority w:val="10"/>
-    <w:qFormat/>
-    <w:rsid w:val="003F054A"/>
-    <w:pPr>
-      <w:pBdr>
-        <w:bottom w:val="single" w:sz="8" w:space="4" w:color="5B9BD5" w:themeColor="accent1"/>
-      </w:pBdr>
-      <w:spacing w:after="300" w:line="240" w:lineRule="auto"/>
-      <w:contextualSpacing/>
-    </w:pPr>
-    <w:rPr>
-      <w:rFonts w:asciiTheme="majorHAnsi" w:eastAsiaTheme="majorEastAsia" w:hAnsiTheme="majorHAnsi" w:cstheme="majorBidi"/>
-      <w:color w:val="323E4F" w:themeColor="text2" w:themeShade="BF"/>
-      <w:spacing w:val="5"/>
-      <w:kern w:val="28"/>
-      <w:sz w:val="52"/>
-      <w:szCs w:val="52"/>
-    </w:rPr>
-  </w:style>
-  <w:style w:type="character" w:customStyle="1" w:styleId="TitreCar">
-    <w:name w:val="Titre Car"/>
-    <w:basedOn w:val="Policepardfaut"/>
-    <w:link w:val="Titre"/>
-    <w:uiPriority w:val="10"/>
-    <w:rsid w:val="003F054A"/>
-    <w:rPr>
-      <w:rFonts w:asciiTheme="majorHAnsi" w:eastAsiaTheme="majorEastAsia" w:hAnsiTheme="majorHAnsi" w:cstheme="majorBidi"/>
-      <w:color w:val="323E4F" w:themeColor="text2" w:themeShade="BF"/>
-      <w:spacing w:val="5"/>
-      <w:kern w:val="28"/>
-      <w:sz w:val="52"/>
-      <w:szCs w:val="52"/>
-    </w:rPr>
-  </w:style>
-  <w:style w:type="paragraph" w:styleId="Sous-titre">
-    <w:name w:val="Subtitle"/>
-    <w:basedOn w:val="Normal"/>
-    <w:next w:val="Normal"/>
-    <w:link w:val="Sous-titreCar"/>
-    <w:uiPriority w:val="11"/>
-    <w:qFormat/>
-    <w:rsid w:val="003F054A"/>
-    <w:pPr>
-      <w:numPr>
-        <w:ilvl w:val="1"/>
-      </w:numPr>
-    </w:pPr>
-    <w:rPr>
-      <w:rFonts w:asciiTheme="majorHAnsi" w:eastAsiaTheme="majorEastAsia" w:hAnsiTheme="majorHAnsi" w:cstheme="majorBidi"/>
-      <w:i/>
-      <w:iCs/>
-      <w:color w:val="5B9BD5" w:themeColor="accent1"/>
-      <w:spacing w:val="15"/>
-      <w:sz w:val="24"/>
-      <w:szCs w:val="24"/>
-    </w:rPr>
-  </w:style>
-  <w:style w:type="character" w:customStyle="1" w:styleId="Sous-titreCar">
-    <w:name w:val="Sous-titre Car"/>
-    <w:basedOn w:val="Policepardfaut"/>
-    <w:link w:val="Sous-titre"/>
-    <w:uiPriority w:val="11"/>
-    <w:rsid w:val="003F054A"/>
-    <w:rPr>
-      <w:rFonts w:asciiTheme="majorHAnsi" w:eastAsiaTheme="majorEastAsia" w:hAnsiTheme="majorHAnsi" w:cstheme="majorBidi"/>
-      <w:i/>
-      <w:iCs/>
-      <w:color w:val="5B9BD5" w:themeColor="accent1"/>
-      <w:spacing w:val="15"/>
-      <w:sz w:val="24"/>
-      <w:szCs w:val="24"/>
-    </w:rPr>
-  </w:style>
-  <w:style w:type="paragraph" w:styleId="Lgende">
-    <w:name w:val="caption"/>
-    <w:basedOn w:val="Normal"/>
-    <w:next w:val="Normal"/>
-    <w:uiPriority w:val="35"/>
-    <w:unhideWhenUsed/>
-    <w:qFormat/>
-    <w:rsid w:val="00EA0738"/>
-    <w:pPr>
-      <w:spacing w:after="200" w:line="240" w:lineRule="auto"/>
-    </w:pPr>
-    <w:rPr>
-      <w:b/>
-      <w:bCs/>
-      <w:color w:val="5B9BD5" w:themeColor="accent1"/>
-      <w:sz w:val="18"/>
-      <w:szCs w:val="18"/>
-    </w:rPr>
-  </w:style>
-  <w:style w:type="character" w:styleId="Marquedecommentaire">
-    <w:name w:val="annotation reference"/>
-    <w:basedOn w:val="Policepardfaut"/>
-    <w:uiPriority w:val="99"/>
-    <w:semiHidden/>
-    <w:unhideWhenUsed/>
-    <w:rsid w:val="00F70EDB"/>
-    <w:rPr>
-      <w:sz w:val="18"/>
-      <w:szCs w:val="18"/>
-    </w:rPr>
-  </w:style>
-  <w:style w:type="paragraph" w:styleId="Commentaire">
-    <w:name w:val="annotation text"/>
-    <w:basedOn w:val="Normal"/>
-    <w:link w:val="CommentaireCar"/>
-    <w:uiPriority w:val="99"/>
-    <w:semiHidden/>
-    <w:unhideWhenUsed/>
-    <w:rsid w:val="00F70EDB"/>
-    <w:pPr>
-      <w:spacing w:line="240" w:lineRule="auto"/>
-    </w:pPr>
-    <w:rPr>
-      <w:sz w:val="24"/>
-      <w:szCs w:val="24"/>
-    </w:rPr>
-  </w:style>
-  <w:style w:type="character" w:customStyle="1" w:styleId="CommentaireCar">
-    <w:name w:val="Commentaire Car"/>
-    <w:basedOn w:val="Policepardfaut"/>
-    <w:link w:val="Commentaire"/>
-    <w:uiPriority w:val="99"/>
-    <w:semiHidden/>
-    <w:rsid w:val="00F70EDB"/>
-    <w:rPr>
-      <w:sz w:val="24"/>
-      <w:szCs w:val="24"/>
-    </w:rPr>
-  </w:style>
-  <w:style w:type="paragraph" w:styleId="Objetducommentaire">
-    <w:name w:val="annotation subject"/>
-    <w:basedOn w:val="Commentaire"/>
-    <w:next w:val="Commentaire"/>
-    <w:link w:val="ObjetducommentaireCar"/>
-    <w:uiPriority w:val="99"/>
-    <w:semiHidden/>
-    <w:unhideWhenUsed/>
-    <w:rsid w:val="00F70EDB"/>
-    <w:rPr>
-      <w:b/>
-      <w:bCs/>
-      <w:sz w:val="20"/>
-      <w:szCs w:val="20"/>
-    </w:rPr>
-  </w:style>
-  <w:style w:type="character" w:customStyle="1" w:styleId="ObjetducommentaireCar">
-    <w:name w:val="Objet du commentaire Car"/>
-    <w:basedOn w:val="CommentaireCar"/>
-    <w:link w:val="Objetducommentaire"/>
-    <w:uiPriority w:val="99"/>
-    <w:semiHidden/>
-    <w:rsid w:val="00F70EDB"/>
-    <w:rPr>
-      <w:b/>
-      <w:bCs/>
-      <w:sz w:val="20"/>
-      <w:szCs w:val="20"/>
-    </w:rPr>
-  </w:style>
-  <w:style w:type="table" w:styleId="Trameclaire-Accent6">
-    <w:name w:val="Light Shading Accent 6"/>
-    <w:basedOn w:val="TableauNormal"/>
-    <w:uiPriority w:val="60"/>
-    <w:rsid w:val="001F7486"/>
-    <w:pPr>
-      <w:spacing w:after="0" w:line="240" w:lineRule="auto"/>
-    </w:pPr>
-    <w:rPr>
-      <w:color w:val="538135" w:themeColor="accent6" w:themeShade="BF"/>
-    </w:rPr>
-    <w:tblPr>
-      <w:tblStyleRowBandSize w:val="1"/>
-      <w:tblStyleColBandSize w:val="1"/>
-      <w:tblBorders>
-        <w:top w:val="single" w:sz="8" w:space="0" w:color="70AD47" w:themeColor="accent6"/>
-        <w:bottom w:val="single" w:sz="8" w:space="0" w:color="70AD47" w:themeColor="accent6"/>
-      </w:tblBorders>
-    </w:tblPr>
-    <w:tblStylePr w:type="firstRow">
-      <w:pPr>
-        <w:spacing w:before="0" w:after="0" w:line="240" w:lineRule="auto"/>
-      </w:pPr>
-      <w:rPr>
-        <w:b/>
-        <w:bCs/>
-      </w:rPr>
-      <w:tblPr/>
-      <w:tcPr>
-        <w:tcBorders>
-          <w:top w:val="single" w:sz="8" w:space="0" w:color="70AD47" w:themeColor="accent6"/>
-          <w:left w:val="nil"/>
-          <w:bottom w:val="single" w:sz="8" w:space="0" w:color="70AD47" w:themeColor="accent6"/>
-          <w:right w:val="nil"/>
-          <w:insideH w:val="nil"/>
-          <w:insideV w:val="nil"/>
-        </w:tcBorders>
-      </w:tcPr>
-    </w:tblStylePr>
-    <w:tblStylePr w:type="lastRow">
-      <w:pPr>
-        <w:spacing w:before="0" w:after="0" w:line="240" w:lineRule="auto"/>
-      </w:pPr>
-      <w:rPr>
-        <w:b/>
-        <w:bCs/>
-      </w:rPr>
-      <w:tblPr/>
-      <w:tcPr>
-        <w:tcBorders>
-          <w:top w:val="single" w:sz="8" w:space="0" w:color="70AD47" w:themeColor="accent6"/>
-          <w:left w:val="nil"/>
-          <w:bottom w:val="single" w:sz="8" w:space="0" w:color="70AD47" w:themeColor="accent6"/>
-          <w:right w:val="nil"/>
-          <w:insideH w:val="nil"/>
-          <w:insideV w:val="nil"/>
-        </w:tcBorders>
-      </w:tcPr>
-    </w:tblStylePr>
-    <w:tblStylePr w:type="firstCol">
-      <w:rPr>
-        <w:b/>
-        <w:bCs/>
-      </w:rPr>
-    </w:tblStylePr>
-    <w:tblStylePr w:type="lastCol">
-      <w:rPr>
-        <w:b/>
-        <w:bCs/>
-      </w:rPr>
-    </w:tblStylePr>
-    <w:tblStylePr w:type="band1Vert">
-      <w:tblPr/>
-      <w:tcPr>
-        <w:tcBorders>
-          <w:left w:val="nil"/>
-          <w:right w:val="nil"/>
-          <w:insideH w:val="nil"/>
-          <w:insideV w:val="nil"/>
-        </w:tcBorders>
-        <w:shd w:val="clear" w:color="auto" w:fill="DBEBD0" w:themeFill="accent6" w:themeFillTint="3F"/>
-      </w:tcPr>
-    </w:tblStylePr>
-    <w:tblStylePr w:type="band1Horz">
-      <w:tblPr/>
-      <w:tcPr>
-        <w:tcBorders>
-          <w:left w:val="nil"/>
-          <w:right w:val="nil"/>
-          <w:insideH w:val="nil"/>
-          <w:insideV w:val="nil"/>
-        </w:tcBorders>
-        <w:shd w:val="clear" w:color="auto" w:fill="DBEBD0" w:themeFill="accent6" w:themeFillTint="3F"/>
-      </w:tcPr>
-    </w:tblStylePr>
-  </w:style>
-  <w:style w:type="table" w:styleId="Listeclaire-Accent6">
-    <w:name w:val="Light List Accent 6"/>
-    <w:basedOn w:val="TableauNormal"/>
-    <w:uiPriority w:val="61"/>
-    <w:rsid w:val="001F7486"/>
-    <w:pPr>
-      <w:spacing w:after="0" w:line="240" w:lineRule="auto"/>
-    </w:pPr>
-    <w:tblPr>
-      <w:tblStyleRowBandSize w:val="1"/>
-      <w:tblStyleColBandSize w:val="1"/>
-      <w:tblBorders>
-        <w:top w:val="single" w:sz="8" w:space="0" w:color="70AD47" w:themeColor="accent6"/>
-        <w:left w:val="single" w:sz="8" w:space="0" w:color="70AD47" w:themeColor="accent6"/>
-        <w:bottom w:val="single" w:sz="8" w:space="0" w:color="70AD47" w:themeColor="accent6"/>
-        <w:right w:val="single" w:sz="8" w:space="0" w:color="70AD47" w:themeColor="accent6"/>
-      </w:tblBorders>
-    </w:tblPr>
-    <w:tblStylePr w:type="firstRow">
-      <w:pPr>
-        <w:spacing w:before="0" w:after="0" w:line="240" w:lineRule="auto"/>
-      </w:pPr>
-      <w:rPr>
-        <w:b/>
-        <w:bCs/>
-        <w:color w:val="FFFFFF" w:themeColor="background1"/>
-      </w:rPr>
-      <w:tblPr/>
-      <w:tcPr>
-        <w:shd w:val="clear" w:color="auto" w:fill="70AD47" w:themeFill="accent6"/>
-      </w:tcPr>
-    </w:tblStylePr>
-    <w:tblStylePr w:type="lastRow">
-      <w:pPr>
-        <w:spacing w:before="0" w:after="0" w:line="240" w:lineRule="auto"/>
-      </w:pPr>
-      <w:rPr>
-        <w:b/>
-        <w:bCs/>
-      </w:rPr>
-      <w:tblPr/>
-      <w:tcPr>
-        <w:tcBorders>
-          <w:top w:val="double" w:sz="6" w:space="0" w:color="70AD47" w:themeColor="accent6"/>
-          <w:left w:val="single" w:sz="8" w:space="0" w:color="70AD47" w:themeColor="accent6"/>
-          <w:bottom w:val="single" w:sz="8" w:space="0" w:color="70AD47" w:themeColor="accent6"/>
-          <w:right w:val="single" w:sz="8" w:space="0" w:color="70AD47" w:themeColor="accent6"/>
-        </w:tcBorders>
-      </w:tcPr>
-    </w:tblStylePr>
-    <w:tblStylePr w:type="firstCol">
-      <w:rPr>
-        <w:b/>
-        <w:bCs/>
-      </w:rPr>
-    </w:tblStylePr>
-    <w:tblStylePr w:type="lastCol">
-      <w:rPr>
-        <w:b/>
-        <w:bCs/>
-      </w:rPr>
-    </w:tblStylePr>
-    <w:tblStylePr w:type="band1Vert">
-      <w:tblPr/>
-      <w:tcPr>
-        <w:tcBorders>
-          <w:top w:val="single" w:sz="8" w:space="0" w:color="70AD47" w:themeColor="accent6"/>
-          <w:left w:val="single" w:sz="8" w:space="0" w:color="70AD47" w:themeColor="accent6"/>
-          <w:bottom w:val="single" w:sz="8" w:space="0" w:color="70AD47" w:themeColor="accent6"/>
-          <w:right w:val="single" w:sz="8" w:space="0" w:color="70AD47" w:themeColor="accent6"/>
-        </w:tcBorders>
-      </w:tcPr>
-    </w:tblStylePr>
-    <w:tblStylePr w:type="band1Horz">
-      <w:tblPr/>
-      <w:tcPr>
-        <w:tcBorders>
-          <w:top w:val="single" w:sz="8" w:space="0" w:color="70AD47" w:themeColor="accent6"/>
-          <w:left w:val="single" w:sz="8" w:space="0" w:color="70AD47" w:themeColor="accent6"/>
-          <w:bottom w:val="single" w:sz="8" w:space="0" w:color="70AD47" w:themeColor="accent6"/>
-          <w:right w:val="single" w:sz="8" w:space="0" w:color="70AD47" w:themeColor="accent6"/>
-        </w:tcBorders>
-      </w:tcPr>
-    </w:tblStylePr>
-  </w:style>
-  <w:style w:type="table" w:styleId="Grilleclaire-Accent6">
-    <w:name w:val="Light Grid Accent 6"/>
-    <w:basedOn w:val="TableauNormal"/>
-    <w:uiPriority w:val="62"/>
-    <w:rsid w:val="001F7486"/>
-    <w:pPr>
-      <w:spacing w:after="0" w:line="240" w:lineRule="auto"/>
-    </w:pPr>
-    <w:tblPr>
-      <w:tblStyleRowBandSize w:val="1"/>
-      <w:tblStyleColBandSize w:val="1"/>
-      <w:tblBorders>
-        <w:top w:val="single" w:sz="8" w:space="0" w:color="70AD47" w:themeColor="accent6"/>
-        <w:left w:val="single" w:sz="8" w:space="0" w:color="70AD47" w:themeColor="accent6"/>
-        <w:bottom w:val="single" w:sz="8" w:space="0" w:color="70AD47" w:themeColor="accent6"/>
-        <w:right w:val="single" w:sz="8" w:space="0" w:color="70AD47" w:themeColor="accent6"/>
-        <w:insideH w:val="single" w:sz="8" w:space="0" w:color="70AD47" w:themeColor="accent6"/>
-        <w:insideV w:val="single" w:sz="8" w:space="0" w:color="70AD47" w:themeColor="accent6"/>
-      </w:tblBorders>
-    </w:tblPr>
-    <w:tblStylePr w:type="firstRow">
-      <w:pPr>
-        <w:spacing w:before="0" w:after="0" w:line="240" w:lineRule="auto"/>
-      </w:pPr>
-      <w:rPr>
-        <w:rFonts w:asciiTheme="majorHAnsi" w:eastAsiaTheme="majorEastAsia" w:hAnsiTheme="majorHAnsi" w:cstheme="majorBidi"/>
-        <w:b/>
-        <w:bCs/>
-      </w:rPr>
-      <w:tblPr/>
-      <w:tcPr>
-        <w:tcBorders>
-          <w:top w:val="single" w:sz="8" w:space="0" w:color="70AD47" w:themeColor="accent6"/>
-          <w:left w:val="single" w:sz="8" w:space="0" w:color="70AD47" w:themeColor="accent6"/>
-          <w:bottom w:val="single" w:sz="18" w:space="0" w:color="70AD47" w:themeColor="accent6"/>
-          <w:right w:val="single" w:sz="8" w:space="0" w:color="70AD47" w:themeColor="accent6"/>
-          <w:insideH w:val="nil"/>
-          <w:insideV w:val="single" w:sz="8" w:space="0" w:color="70AD47" w:themeColor="accent6"/>
-        </w:tcBorders>
-      </w:tcPr>
-    </w:tblStylePr>
-    <w:tblStylePr w:type="lastRow">
-      <w:pPr>
-        <w:spacing w:before="0" w:after="0" w:line="240" w:lineRule="auto"/>
-      </w:pPr>
-      <w:rPr>
-        <w:rFonts w:asciiTheme="majorHAnsi" w:eastAsiaTheme="majorEastAsia" w:hAnsiTheme="majorHAnsi" w:cstheme="majorBidi"/>
-        <w:b/>
-        <w:bCs/>
-      </w:rPr>
-      <w:tblPr/>
-      <w:tcPr>
-        <w:tcBorders>
-          <w:top w:val="double" w:sz="6" w:space="0" w:color="70AD47" w:themeColor="accent6"/>
-          <w:left w:val="single" w:sz="8" w:space="0" w:color="70AD47" w:themeColor="accent6"/>
-          <w:bottom w:val="single" w:sz="8" w:space="0" w:color="70AD47" w:themeColor="accent6"/>
-          <w:right w:val="single" w:sz="8" w:space="0" w:color="70AD47" w:themeColor="accent6"/>
-          <w:insideH w:val="nil"/>
-          <w:insideV w:val="single" w:sz="8" w:space="0" w:color="70AD47" w:themeColor="accent6"/>
-        </w:tcBorders>
-      </w:tcPr>
-    </w:tblStylePr>
-    <w:tblStylePr w:type="firstCol">
-      <w:rPr>
-        <w:rFonts w:asciiTheme="majorHAnsi" w:eastAsiaTheme="majorEastAsia" w:hAnsiTheme="majorHAnsi" w:cstheme="majorBidi"/>
-        <w:b/>
-        <w:bCs/>
-      </w:rPr>
-    </w:tblStylePr>
-    <w:tblStylePr w:type="lastCol">
-      <w:rPr>
-        <w:rFonts w:asciiTheme="majorHAnsi" w:eastAsiaTheme="majorEastAsia" w:hAnsiTheme="majorHAnsi" w:cstheme="majorBidi"/>
-        <w:b/>
-        <w:bCs/>
-      </w:rPr>
-      <w:tblPr/>
-      <w:tcPr>
-        <w:tcBorders>
-          <w:top w:val="single" w:sz="8" w:space="0" w:color="70AD47" w:themeColor="accent6"/>
-          <w:left w:val="single" w:sz="8" w:space="0" w:color="70AD47" w:themeColor="accent6"/>
-          <w:bottom w:val="single" w:sz="8" w:space="0" w:color="70AD47" w:themeColor="accent6"/>
-          <w:right w:val="single" w:sz="8" w:space="0" w:color="70AD47" w:themeColor="accent6"/>
-        </w:tcBorders>
-      </w:tcPr>
-    </w:tblStylePr>
-    <w:tblStylePr w:type="band1Vert">
-      <w:tblPr/>
-      <w:tcPr>
-        <w:tcBorders>
-          <w:top w:val="single" w:sz="8" w:space="0" w:color="70AD47" w:themeColor="accent6"/>
-          <w:left w:val="single" w:sz="8" w:space="0" w:color="70AD47" w:themeColor="accent6"/>
-          <w:bottom w:val="single" w:sz="8" w:space="0" w:color="70AD47" w:themeColor="accent6"/>
-          <w:right w:val="single" w:sz="8" w:space="0" w:color="70AD47" w:themeColor="accent6"/>
-        </w:tcBorders>
-        <w:shd w:val="clear" w:color="auto" w:fill="DBEBD0" w:themeFill="accent6" w:themeFillTint="3F"/>
-      </w:tcPr>
-    </w:tblStylePr>
-    <w:tblStylePr w:type="band1Horz">
-      <w:tblPr/>
-      <w:tcPr>
-        <w:tcBorders>
-          <w:top w:val="single" w:sz="8" w:space="0" w:color="70AD47" w:themeColor="accent6"/>
-          <w:left w:val="single" w:sz="8" w:space="0" w:color="70AD47" w:themeColor="accent6"/>
-          <w:bottom w:val="single" w:sz="8" w:space="0" w:color="70AD47" w:themeColor="accent6"/>
-          <w:right w:val="single" w:sz="8" w:space="0" w:color="70AD47" w:themeColor="accent6"/>
-          <w:insideV w:val="single" w:sz="8" w:space="0" w:color="70AD47" w:themeColor="accent6"/>
-        </w:tcBorders>
-        <w:shd w:val="clear" w:color="auto" w:fill="DBEBD0" w:themeFill="accent6" w:themeFillTint="3F"/>
-      </w:tcPr>
-    </w:tblStylePr>
-    <w:tblStylePr w:type="band2Horz">
-      <w:tblPr/>
-      <w:tcPr>
-        <w:tcBorders>
-          <w:top w:val="single" w:sz="8" w:space="0" w:color="70AD47" w:themeColor="accent6"/>
-          <w:left w:val="single" w:sz="8" w:space="0" w:color="70AD47" w:themeColor="accent6"/>
-          <w:bottom w:val="single" w:sz="8" w:space="0" w:color="70AD47" w:themeColor="accent6"/>
-          <w:right w:val="single" w:sz="8" w:space="0" w:color="70AD47" w:themeColor="accent6"/>
-          <w:insideV w:val="single" w:sz="8" w:space="0" w:color="70AD47" w:themeColor="accent6"/>
-        </w:tcBorders>
-      </w:tcPr>
-    </w:tblStylePr>
-  </w:style>
-</w:styles>
-</file>
-
-<file path=word/stylesWithEffects.xml><?xml version="1.0" encoding="utf-8"?>
-<w:styles xmlns:wpc="http://schemas.microsoft.com/office/word/2010/wordprocessingCanvas" xmlns:mc="http://schemas.openxmlformats.org/markup-compatibility/2006" xmlns:o="urn:schemas-microsoft-com:office:office" xmlns:r="http://schemas.openxmlformats.org/officeDocument/2006/relationships" xmlns:m="http://schemas.openxmlformats.org/officeDocument/2006/math" xmlns:v="urn:schemas-microsoft-com:vml" xmlns:wp14="http://schemas.microsoft.com/office/word/2010/wordprocessingDrawing" xmlns:wp="http://schemas.openxmlformats.org/drawingml/2006/wordprocessingDrawing" xmlns:w10="urn:schemas-microsoft-com:office:word" xmlns:w="http://schemas.openxmlformats.org/wordprocessingml/2006/main" xmlns:w14="http://schemas.microsoft.com/office/word/2010/wordml" xmlns:wpg="http://schemas.microsoft.com/office/word/2010/wordprocessingGroup" xmlns:wpi="http://schemas.microsoft.com/office/word/2010/wordprocessingInk" xmlns:wne="http://schemas.microsoft.com/office/word/2006/wordml" xmlns:wps="http://schemas.microsoft.com/office/word/2010/wordprocessingShape" mc:Ignorable="w14 wp14">
-  <w:docDefaults>
-    <w:rPrDefault>
-      <w:rPr>
-        <w:rFonts w:asciiTheme="minorHAnsi" w:eastAsiaTheme="minorEastAsia" w:hAnsiTheme="minorHAnsi" w:cstheme="minorBidi"/>
-        <w:sz w:val="22"/>
-        <w:szCs w:val="22"/>
-        <w:lang w:val="fr-FR" w:eastAsia="zh-CN" w:bidi="ar-SA"/>
-      </w:rPr>
-    </w:rPrDefault>
-    <w:pPrDefault>
-      <w:pPr>
-        <w:spacing w:after="160" w:line="259" w:lineRule="auto"/>
-      </w:pPr>
-    </w:pPrDefault>
-  </w:docDefaults>
-  <w:latentStyles w:defLockedState="0" w:defUIPriority="99" w:defSemiHidden="1" w:defUnhideWhenUsed="1" w:defQFormat="0" w:count="267">
-    <w:lsdException w:name="Normal" w:semiHidden="0" w:uiPriority="0" w:unhideWhenUsed="0" w:qFormat="1"/>
-    <w:lsdException w:name="heading 1" w:semiHidden="0" w:uiPriority="9" w:unhideWhenUsed="0" w:qFormat="1"/>
-    <w:lsdException w:name="heading 2" w:uiPriority="9" w:qFormat="1"/>
-    <w:lsdException w:name="heading 3" w:uiPriority="9" w:qFormat="1"/>
-    <w:lsdException w:name="heading 4" w:uiPriority="9" w:qFormat="1"/>
-    <w:lsdException w:name="heading 5" w:uiPriority="9" w:qFormat="1"/>
-    <w:lsdException w:name="heading 6" w:uiPriority="9" w:qFormat="1"/>
-    <w:lsdException w:name="heading 7" w:uiPriority="9" w:qFormat="1"/>
-    <w:lsdException w:name="heading 8" w:uiPriority="9" w:qFormat="1"/>
-    <w:lsdException w:name="heading 9" w:uiPriority="9" w:qFormat="1"/>
-    <w:lsdException w:name="toc 1" w:uiPriority="39"/>
-    <w:lsdException w:name="toc 2" w:uiPriority="39"/>
-    <w:lsdException w:name="toc 3" w:uiPriority="39"/>
-    <w:lsdException w:name="toc 4" w:uiPriority="39"/>
-    <w:lsdException w:name="toc 5" w:uiPriority="39"/>
-    <w:lsdException w:name="toc 6" w:uiPriority="39"/>
-    <w:lsdException w:name="toc 7" w:uiPriority="39"/>
-    <w:lsdException w:name="toc 8" w:uiPriority="39"/>
-    <w:lsdException w:name="toc 9" w:uiPriority="39"/>
-    <w:lsdException w:name="caption" w:uiPriority="35" w:qFormat="1"/>
-    <w:lsdException w:name="Title" w:semiHidden="0" w:uiPriority="10" w:unhideWhenUsed="0" w:qFormat="1"/>
-    <w:lsdException w:name="Default Paragraph Font" w:uiPriority="1"/>
-    <w:lsdException w:name="Subtitle" w:semiHidden="0" w:uiPriority="11" w:unhideWhenUsed="0" w:qFormat="1"/>
-    <w:lsdException w:name="Strong" w:semiHidden="0" w:uiPriority="22" w:unhideWhenUsed="0" w:qFormat="1"/>
-    <w:lsdException w:name="Emphasis" w:semiHidden="0" w:uiPriority="20" w:unhideWhenUsed="0" w:qFormat="1"/>
-    <w:lsdException w:name="Table Grid" w:semiHidden="0" w:uiPriority="39" w:unhideWhenUsed="0"/>
-    <w:lsdException w:name="Placeholder Text" w:unhideWhenUsed="0"/>
-    <w:lsdException w:name="No Spacing" w:semiHidden="0" w:uiPriority="1" w:unhideWhenUsed="0" w:qFormat="1"/>
-    <w:lsdException w:name="Light Shading" w:semiHidden="0" w:uiPriority="60" w:unhideWhenUsed="0"/>
-    <w:lsdException w:name="Light List" w:semiHidden="0" w:uiPriority="61" w:unhideWhenUsed="0"/>
-    <w:lsdException w:name="Light Grid" w:semiHidden="0" w:uiPriority="62" w:unhideWhenUsed="0"/>
-    <w:lsdException w:name="Medium Shading 1" w:semiHidden="0" w:uiPriority="63" w:unhideWhenUsed="0"/>
-    <w:lsdException w:name="Medium Shading 2" w:semiHidden="0" w:uiPriority="64" w:unhideWhenUsed="0"/>
-    <w:lsdException w:name="Medium List 1" w:semiHidden="0" w:uiPriority="65" w:unhideWhenUsed="0"/>
-    <w:lsdException w:name="Medium List 2" w:semiHidden="0" w:uiPriority="66" w:unhideWhenUsed="0"/>
-    <w:lsdException w:name="Medium Grid 1" w:semiHidden="0" w:uiPriority="67" w:unhideWhenUsed="0"/>
-    <w:lsdException w:name="Medium Grid 2" w:semiHidden="0" w:uiPriority="68" w:unhideWhenUsed="0"/>
-    <w:lsdException w:name="Medium Grid 3" w:semiHidden="0" w:uiPriority="69" w:unhideWhenUsed="0"/>
-    <w:lsdException w:name="Dark List" w:semiHidden="0" w:uiPriority="70" w:unhideWhenUsed="0"/>
-    <w:lsdException w:name="Colorful Shading" w:semiHidden="0" w:uiPriority="71" w:unhideWhenUsed="0"/>
-    <w:lsdException w:name="Colorful List" w:semiHidden="0" w:uiPriority="72" w:unhideWhenUsed="0"/>
-    <w:lsdException w:name="Colorful Grid" w:semiHidden="0" w:uiPriority="73" w:unhideWhenUsed="0"/>
-    <w:lsdException w:name="Light Shading Accent 1" w:semiHidden="0" w:uiPriority="60" w:unhideWhenUsed="0"/>
-    <w:lsdException w:name="Light List Accent 1" w:semiHidden="0" w:uiPriority="61" w:unhideWhenUsed="0"/>
-    <w:lsdException w:name="Light Grid Accent 1" w:semiHidden="0" w:uiPriority="62" w:unhideWhenUsed="0"/>
-    <w:lsdException w:name="Medium Shading 1 Accent 1" w:semiHidden="0" w:uiPriority="63" w:unhideWhenUsed="0"/>
-    <w:lsdException w:name="Medium Shading 2 Accent 1" w:semiHidden="0" w:uiPriority="64" w:unhideWhenUsed="0"/>
-    <w:lsdException w:name="Medium List 1 Accent 1" w:semiHidden="0" w:uiPriority="65" w:unhideWhenUsed="0"/>
-    <w:lsdException w:name="Revision" w:unhideWhenUsed="0"/>
-    <w:lsdException w:name="List Paragraph" w:semiHidden="0" w:uiPriority="34" w:unhideWhenUsed="0" w:qFormat="1"/>
-    <w:lsdException w:name="Quote" w:semiHidden="0" w:uiPriority="29" w:unhideWhenUsed="0" w:qFormat="1"/>
-    <w:lsdException w:name="Intense Quote" w:semiHidden="0" w:uiPriority="30" w:unhideWhenUsed="0" w:qFormat="1"/>
-    <w:lsdException w:name="Medium List 2 Accent 1" w:semiHidden="0" w:uiPriority="66" w:unhideWhenUsed="0"/>
-    <w:lsdException w:name="Medium Grid 1 Accent 1" w:semiHidden="0" w:uiPriority="67" w:unhideWhenUsed="0"/>
-    <w:lsdException w:name="Medium Grid 2 Accent 1" w:semiHidden="0" w:uiPriority="68" w:unhideWhenUsed="0"/>
-    <w:lsdException w:name="Medium Grid 3 Accent 1" w:semiHidden="0" w:uiPriority="69" w:unhideWhenUsed="0"/>
-    <w:lsdException w:name="Dark List Accent 1" w:semiHidden="0" w:uiPriority="70" w:unhideWhenUsed="0"/>
-    <w:lsdException w:name="Colorful Shading Accent 1" w:semiHidden="0" w:uiPriority="71" w:unhideWhenUsed="0"/>
-    <w:lsdException w:name="Colorful List Accent 1" w:semiHidden="0" w:uiPriority="72" w:unhideWhenUsed="0"/>
-    <w:lsdException w:name="Colorful Grid Accent 1" w:semiHidden="0" w:uiPriority="73" w:unhideWhenUsed="0"/>
-    <w:lsdException w:name="Light Shading Accent 2" w:semiHidden="0" w:uiPriority="60" w:unhideWhenUsed="0"/>
-    <w:lsdException w:name="Light List Accent 2" w:semiHidden="0" w:uiPriority="61" w:unhideWhenUsed="0"/>
-    <w:lsdException w:name="Light Grid Accent 2" w:semiHidden="0" w:uiPriority="62" w:unhideWhenUsed="0"/>
-    <w:lsdException w:name="Medium Shading 1 Accent 2" w:semiHidden="0" w:uiPriority="63" w:unhideWhenUsed="0"/>
-    <w:lsdException w:name="Medium Shading 2 Accent 2" w:semiHidden="0" w:uiPriority="64" w:unhideWhenUsed="0"/>
-    <w:lsdException w:name="Medium List 1 Accent 2" w:semiHidden="0" w:uiPriority="65" w:unhideWhenUsed="0"/>
-    <w:lsdException w:name="Medium List 2 Accent 2" w:semiHidden="0" w:uiPriority="66" w:unhideWhenUsed="0"/>
-    <w:lsdException w:name="Medium Grid 1 Accent 2" w:semiHidden="0" w:uiPriority="67" w:unhideWhenUsed="0"/>
-    <w:lsdException w:name="Medium Grid 2 Accent 2" w:semiHidden="0" w:uiPriority="68" w:unhideWhenUsed="0"/>
-    <w:lsdException w:name="Medium Grid 3 Accent 2" w:semiHidden="0" w:uiPriority="69" w:unhideWhenUsed="0"/>
-    <w:lsdException w:name="Dark List Accent 2" w:semiHidden="0" w:uiPriority="70" w:unhideWhenUsed="0"/>
-    <w:lsdException w:name="Colorful Shading Accent 2" w:semiHidden="0" w:uiPriority="71" w:unhideWhenUsed="0"/>
-    <w:lsdException w:name="Colorful List Accent 2" w:semiHidden="0" w:uiPriority="72" w:unhideWhenUsed="0"/>
-    <w:lsdException w:name="Colorful Grid Accent 2" w:semiHidden="0" w:uiPriority="73" w:unhideWhenUsed="0"/>
-    <w:lsdException w:name="Light Shading Accent 3" w:semiHidden="0" w:uiPriority="60" w:unhideWhenUsed="0"/>
-    <w:lsdException w:name="Light List Accent 3" w:semiHidden="0" w:uiPriority="61" w:unhideWhenUsed="0"/>
-    <w:lsdException w:name="Light Grid Accent 3" w:semiHidden="0" w:uiPriority="62" w:unhideWhenUsed="0"/>
-    <w:lsdException w:name="Medium Shading 1 Accent 3" w:semiHidden="0" w:uiPriority="63" w:unhideWhenUsed="0"/>
-    <w:lsdException w:name="Medium Shading 2 Accent 3" w:semiHidden="0" w:uiPriority="64" w:unhideWhenUsed="0"/>
-    <w:lsdException w:name="Medium List 1 Accent 3" w:semiHidden="0" w:uiPriority="65" w:unhideWhenUsed="0"/>
-    <w:lsdException w:name="Medium List 2 Accent 3" w:semiHidden="0" w:uiPriority="66" w:unhideWhenUsed="0"/>
-    <w:lsdException w:name="Medium Grid 1 Accent 3" w:semiHidden="0" w:uiPriority="67" w:unhideWhenUsed="0"/>
-    <w:lsdException w:name="Medium Grid 2 Accent 3" w:semiHidden="0" w:uiPriority="68" w:unhideWhenUsed="0"/>
-    <w:lsdException w:name="Medium Grid 3 Accent 3" w:semiHidden="0" w:uiPriority="69" w:unhideWhenUsed="0"/>
-    <w:lsdException w:name="Dark List Accent 3" w:semiHidden="0" w:uiPriority="70" w:unhideWhenUsed="0"/>
-    <w:lsdException w:name="Colorful Shading Accent 3" w:semiHidden="0" w:uiPriority="71" w:unhideWhenUsed="0"/>
-    <w:lsdException w:name="Colorful List Accent 3" w:semiHidden="0" w:uiPriority="72" w:unhideWhenUsed="0"/>
-    <w:lsdException w:name="Colorful Grid Accent 3" w:semiHidden="0" w:uiPriority="73" w:unhideWhenUsed="0"/>
-    <w:lsdException w:name="Light Shading Accent 4" w:semiHidden="0" w:uiPriority="60" w:unhideWhenUsed="0"/>
-    <w:lsdException w:name="Light List Accent 4" w:semiHidden="0" w:uiPriority="61" w:unhideWhenUsed="0"/>
-    <w:lsdException w:name="Light Grid Accent 4" w:semiHidden="0" w:uiPriority="62" w:unhideWhenUsed="0"/>
-    <w:lsdException w:name="Medium Shading 1 Accent 4" w:semiHidden="0" w:uiPriority="63" w:unhideWhenUsed="0"/>
-    <w:lsdException w:name="Medium Shading 2 Accent 4" w:semiHidden="0" w:uiPriority="64" w:unhideWhenUsed="0"/>
-    <w:lsdException w:name="Medium List 1 Accent 4" w:semiHidden="0" w:uiPriority="65" w:unhideWhenUsed="0"/>
-    <w:lsdException w:name="Medium List 2 Accent 4" w:semiHidden="0" w:uiPriority="66" w:unhideWhenUsed="0"/>
-    <w:lsdException w:name="Medium Grid 1 Accent 4" w:semiHidden="0" w:uiPriority="67" w:unhideWhenUsed="0"/>
-    <w:lsdException w:name="Medium Grid 2 Accent 4" w:semiHidden="0" w:uiPriority="68" w:unhideWhenUsed="0"/>
-    <w:lsdException w:name="Medium Grid 3 Accent 4" w:semiHidden="0" w:uiPriority="69" w:unhideWhenUsed="0"/>
-    <w:lsdException w:name="Dark List Accent 4" w:semiHidden="0" w:uiPriority="70" w:unhideWhenUsed="0"/>
-    <w:lsdException w:name="Colorful Shading Accent 4" w:semiHidden="0" w:uiPriority="71" w:unhideWhenUsed="0"/>
-    <w:lsdException w:name="Colorful List Accent 4" w:semiHidden="0" w:uiPriority="72" w:unhideWhenUsed="0"/>
-    <w:lsdException w:name="Colorful Grid Accent 4" w:semiHidden="0" w:uiPriority="73" w:unhideWhenUsed="0"/>
-    <w:lsdException w:name="Light Shading Accent 5" w:semiHidden="0" w:uiPriority="60" w:unhideWhenUsed="0"/>
-    <w:lsdException w:name="Light List Accent 5" w:semiHidden="0" w:uiPriority="61" w:unhideWhenUsed="0"/>
-    <w:lsdException w:name="Light Grid Accent 5" w:semiHidden="0" w:uiPriority="62" w:unhideWhenUsed="0"/>
-    <w:lsdException w:name="Medium Shading 1 Accent 5" w:semiHidden="0" w:uiPriority="63" w:unhideWhenUsed="0"/>
-    <w:lsdException w:name="Medium Shading 2 Accent 5" w:semiHidden="0" w:uiPriority="64" w:unhideWhenUsed="0"/>
-    <w:lsdException w:name="Medium List 1 Accent 5" w:semiHidden="0" w:uiPriority="65" w:unhideWhenUsed="0"/>
-    <w:lsdException w:name="Medium List 2 Accent 5" w:semiHidden="0" w:uiPriority="66" w:unhideWhenUsed="0"/>
-    <w:lsdException w:name="Medium Grid 1 Accent 5" w:semiHidden="0" w:uiPriority="67" w:unhideWhenUsed="0"/>
-    <w:lsdException w:name="Medium Grid 2 Accent 5" w:semiHidden="0" w:uiPriority="68" w:unhideWhenUsed="0"/>
-    <w:lsdException w:name="Medium Grid 3 Accent 5" w:semiHidden="0" w:uiPriority="69" w:unhideWhenUsed="0"/>
-    <w:lsdException w:name="Dark List Accent 5" w:semiHidden="0" w:uiPriority="70" w:unhideWhenUsed="0"/>
-    <w:lsdException w:name="Colorful Shading Accent 5" w:semiHidden="0" w:uiPriority="71" w:unhideWhenUsed="0"/>
-    <w:lsdException w:name="Colorful List Accent 5" w:semiHidden="0" w:uiPriority="72" w:unhideWhenUsed="0"/>
-    <w:lsdException w:name="Colorful Grid Accent 5" w:semiHidden="0" w:uiPriority="73" w:unhideWhenUsed="0"/>
-    <w:lsdException w:name="Light Shading Accent 6" w:semiHidden="0" w:uiPriority="60" w:unhideWhenUsed="0"/>
-    <w:lsdException w:name="Light List Accent 6" w:semiHidden="0" w:uiPriority="61" w:unhideWhenUsed="0"/>
-    <w:lsdException w:name="Light Grid Accent 6" w:semiHidden="0" w:uiPriority="62" w:unhideWhenUsed="0"/>
-    <w:lsdException w:name="Medium Shading 1 Accent 6" w:semiHidden="0" w:uiPriority="63" w:unhideWhenUsed="0"/>
-    <w:lsdException w:name="Medium Shading 2 Accent 6" w:semiHidden="0" w:uiPriority="64" w:unhideWhenUsed="0"/>
-    <w:lsdException w:name="Medium List 1 Accent 6" w:semiHidden="0" w:uiPriority="65" w:unhideWhenUsed="0"/>
-    <w:lsdException w:name="Medium List 2 Accent 6" w:semiHidden="0" w:uiPriority="66" w:unhideWhenUsed="0"/>
-    <w:lsdException w:name="Medium Grid 1 Accent 6" w:semiHidden="0" w:uiPriority="67" w:unhideWhenUsed="0"/>
-    <w:lsdException w:name="Medium Grid 2 Accent 6" w:semiHidden="0" w:uiPriority="68" w:unhideWhenUsed="0"/>
-    <w:lsdException w:name="Medium Grid 3 Accent 6" w:semiHidden="0" w:uiPriority="69" w:unhideWhenUsed="0"/>
-    <w:lsdException w:name="Dark List Accent 6" w:semiHidden="0" w:uiPriority="70" w:unhideWhenUsed="0"/>
-    <w:lsdException w:name="Colorful Shading Accent 6" w:semiHidden="0" w:uiPriority="71" w:unhideWhenUsed="0"/>
-    <w:lsdException w:name="Colorful List Accent 6" w:semiHidden="0" w:uiPriority="72" w:unhideWhenUsed="0"/>
-    <w:lsdException w:name="Colorful Grid Accent 6" w:semiHidden="0" w:uiPriority="73" w:unhideWhenUsed="0"/>
-    <w:lsdException w:name="Subtle Emphasis" w:semiHidden="0" w:uiPriority="19" w:unhideWhenUsed="0" w:qFormat="1"/>
-    <w:lsdException w:name="Intense Emphasis" w:semiHidden="0" w:uiPriority="21" w:unhideWhenUsed="0" w:qFormat="1"/>
-    <w:lsdException w:name="Subtle Reference" w:semiHidden="0" w:uiPriority="31" w:unhideWhenUsed="0" w:qFormat="1"/>
-    <w:lsdException w:name="Intense Reference" w:semiHidden="0" w:uiPriority="32" w:unhideWhenUsed="0" w:qFormat="1"/>
-    <w:lsdException w:name="Book Title" w:semiHidden="0" w:uiPriority="33" w:unhideWhenUsed="0" w:qFormat="1"/>
-    <w:lsdException w:name="Bibliography" w:uiPriority="37"/>
-    <w:lsdException w:name="TOC Heading" w:uiPriority="39" w:qFormat="1"/>
+  <w:latentStyles w:defLockedState="0" w:defUIPriority="99" w:defSemiHidden="0" w:defUnhideWhenUsed="0" w:defQFormat="0" w:count="371">
+    <w:lsdException w:name="Normal" w:uiPriority="0" w:qFormat="1"/>
+    <w:lsdException w:name="heading 1" w:uiPriority="9" w:qFormat="1"/>
+    <w:lsdException w:name="heading 2" w:semiHidden="1" w:uiPriority="9" w:unhideWhenUsed="1" w:qFormat="1"/>
+    <w:lsdException w:name="heading 3" w:semiHidden="1" w:uiPriority="9" w:unhideWhenUsed="1" w:qFormat="1"/>
+    <w:lsdException w:name="heading 4" w:semiHidden="1" w:uiPriority="9" w:unhideWhenUsed="1" w:qFormat="1"/>
+    <w:lsdException w:name="heading 5" w:semiHidden="1" w:uiPriority="9" w:unhideWhenUsed="1" w:qFormat="1"/>
+    <w:lsdException w:name="heading 6" w:semiHidden="1" w:uiPriority="9" w:unhideWhenUsed="1" w:qFormat="1"/>
+    <w:lsdException w:name="heading 7" w:semiHidden="1" w:uiPriority="9" w:unhideWhenUsed="1" w:qFormat="1"/>
+    <w:lsdException w:name="heading 8" w:semiHidden="1" w:uiPriority="9" w:unhideWhenUsed="1" w:qFormat="1"/>
+    <w:lsdException w:name="heading 9" w:semiHidden="1" w:uiPriority="9" w:unhideWhenUsed="1" w:qFormat="1"/>
+    <w:lsdException w:name="index 1" w:semiHidden="1" w:unhideWhenUsed="1"/>
+    <w:lsdException w:name="index 2" w:semiHidden="1" w:unhideWhenUsed="1"/>
+    <w:lsdException w:name="index 3" w:semiHidden="1" w:unhideWhenUsed="1"/>
+    <w:lsdException w:name="index 4" w:semiHidden="1" w:unhideWhenUsed="1"/>
+    <w:lsdException w:name="index 5" w:semiHidden="1" w:unhideWhenUsed="1"/>
+    <w:lsdException w:name="index 6" w:semiHidden="1" w:unhideWhenUsed="1"/>
+    <w:lsdException w:name="index 7" w:semiHidden="1" w:unhideWhenUsed="1"/>
+    <w:lsdException w:name="index 8" w:semiHidden="1" w:unhideWhenUsed="1"/>
+    <w:lsdException w:name="index 9" w:semiHidden="1" w:unhideWhenUsed="1"/>
+    <w:lsdException w:name="toc 1" w:semiHidden="1" w:uiPriority="39" w:unhideWhenUsed="1"/>
+    <w:lsdException w:name="toc 2" w:semiHidden="1" w:uiPriority="39" w:unhideWhenUsed="1"/>
+    <w:lsdException w:name="toc 3" w:semiHidden="1" w:uiPriority="39" w:unhideWhenUsed="1"/>
+    <w:lsdException w:name="toc 4" w:semiHidden="1" w:uiPriority="39" w:unhideWhenUsed="1"/>
+    <w:lsdException w:name="toc 5" w:semiHidden="1" w:uiPriority="39" w:unhideWhenUsed="1"/>
+    <w:lsdException w:name="toc 6" w:semiHidden="1" w:uiPriority="39" w:unhideWhenUsed="1"/>
+    <w:lsdException w:name="toc 7" w:semiHidden="1" w:uiPriority="39" w:unhideWhenUsed="1"/>
+    <w:lsdException w:name="toc 8" w:semiHidden="1" w:uiPriority="39" w:unhideWhenUsed="1"/>
+    <w:lsdException w:name="toc 9" w:semiHidden="1" w:uiPriority="39" w:unhideWhenUsed="1"/>
+    <w:lsdException w:name="Normal Indent" w:semiHidden="1" w:unhideWhenUsed="1"/>
+    <w:lsdException w:name="footnote text" w:semiHidden="1" w:unhideWhenUsed="1"/>
+    <w:lsdException w:name="annotation text" w:semiHidden="1" w:unhideWhenUsed="1"/>
+    <w:lsdException w:name="header" w:semiHidden="1" w:unhideWhenUsed="1"/>
+    <w:lsdException w:name="footer" w:semiHidden="1" w:unhideWhenUsed="1"/>
+    <w:lsdException w:name="index heading" w:semiHidden="1" w:unhideWhenUsed="1"/>
+    <w:lsdException w:name="caption" w:semiHidden="1" w:uiPriority="35" w:unhideWhenUsed="1" w:qFormat="1"/>
+    <w:lsdException w:name="table of figures" w:semiHidden="1" w:unhideWhenUsed="1"/>
+    <w:lsdException w:name="envelope address" w:semiHidden="1" w:unhideWhenUsed="1"/>
+    <w:lsdException w:name="envelope return" w:semiHidden="1" w:unhideWhenUsed="1"/>
+    <w:lsdException w:name="footnote reference" w:semiHidden="1" w:unhideWhenUsed="1"/>
+    <w:lsdException w:name="annotation reference" w:semiHidden="1" w:unhideWhenUsed="1"/>
+    <w:lsdException w:name="line number" w:semiHidden="1" w:unhideWhenUsed="1"/>
+    <w:lsdException w:name="page number" w:semiHidden="1" w:unhideWhenUsed="1"/>
+    <w:lsdException w:name="endnote reference" w:semiHidden="1" w:unhideWhenUsed="1"/>
+    <w:lsdException w:name="endnote text" w:semiHidden="1" w:unhideWhenUsed="1"/>
+    <w:lsdException w:name="table of authorities" w:semiHidden="1" w:unhideWhenUsed="1"/>
+    <w:lsdException w:name="macro" w:semiHidden="1" w:unhideWhenUsed="1"/>
+    <w:lsdException w:name="toa heading" w:semiHidden="1" w:unhideWhenUsed="1"/>
+    <w:lsdException w:name="List" w:semiHidden="1" w:unhideWhenUsed="1"/>
+    <w:lsdException w:name="List Bullet" w:semiHidden="1" w:unhideWhenUsed="1"/>
+    <w:lsdException w:name="List Number" w:semiHidden="1" w:unhideWhenUsed="1"/>
+    <w:lsdException w:name="List 2" w:semiHidden="1" w:unhideWhenUsed="1"/>
+    <w:lsdException w:name="List 3" w:semiHidden="1" w:unhideWhenUsed="1"/>
+    <w:lsdException w:name="List 4" w:semiHidden="1" w:unhideWhenUsed="1"/>
+    <w:lsdException w:name="List 5" w:semiHidden="1" w:unhideWhenUsed="1"/>
+    <w:lsdException w:name="List Bullet 2" w:semiHidden="1" w:unhideWhenUsed="1"/>
+    <w:lsdException w:name="List Bullet 3" w:semiHidden="1" w:unhideWhenUsed="1"/>
+    <w:lsdException w:name="List Bullet 4" w:semiHidden="1" w:unhideWhenUsed="1"/>
+    <w:lsdException w:name="List Bullet 5" w:semiHidden="1" w:unhideWhenUsed="1"/>
+    <w:lsdException w:name="List Number 2" w:semiHidden="1" w:unhideWhenUsed="1"/>
+    <w:lsdException w:name="List Number 3" w:semiHidden="1" w:unhideWhenUsed="1"/>
+    <w:lsdException w:name="List Number 4" w:semiHidden="1" w:unhideWhenUsed="1"/>
+    <w:lsdException w:name="List Number 5" w:semiHidden="1" w:unhideWhenUsed="1"/>
+    <w:lsdException w:name="Title" w:uiPriority="10" w:qFormat="1"/>
+    <w:lsdException w:name="Closing" w:semiHidden="1" w:unhideWhenUsed="1"/>
+    <w:lsdException w:name="Signature" w:semiHidden="1" w:unhideWhenUsed="1"/>
+    <w:lsdException w:name="Default Paragraph Font" w:semiHidden="1" w:uiPriority="1" w:unhideWhenUsed="1"/>
+    <w:lsdException w:name="Body Text" w:semiHidden="1" w:unhideWhenUsed="1"/>
+    <w:lsdException w:name="Body Text Indent" w:semiHidden="1" w:unhideWhenUsed="1"/>
+    <w:lsdException w:name="List Continue" w:semiHidden="1" w:unhideWhenUsed="1"/>
+    <w:lsdException w:name="List Continue 2" w:semiHidden="1" w:unhideWhenUsed="1"/>
+    <w:lsdException w:name="List Continue 3" w:semiHidden="1" w:unhideWhenUsed="1"/>
+    <w:lsdException w:name="List Continue 4" w:semiHidden="1" w:unhideWhenUsed="1"/>
+    <w:lsdException w:name="List Continue 5" w:semiHidden="1" w:unhideWhenUsed="1"/>
+    <w:lsdException w:name="Message Header" w:semiHidden="1" w:unhideWhenUsed="1"/>
+    <w:lsdException w:name="Subtitle" w:uiPriority="11" w:qFormat="1"/>
+    <w:lsdException w:name="Salutation" w:semiHidden="1" w:unhideWhenUsed="1"/>
+    <w:lsdException w:name="Date" w:semiHidden="1" w:unhideWhenUsed="1"/>
+    <w:lsdException w:name="Body Text First Indent" w:semiHidden="1" w:unhideWhenUsed="1"/>
+    <w:lsdException w:name="Body Text First Indent 2" w:semiHidden="1" w:unhideWhenUsed="1"/>
+    <w:lsdException w:name="Note Heading" w:semiHidden="1" w:unhideWhenUsed="1"/>
+    <w:lsdException w:name="Body Text 2" w:semiHidden="1" w:unhideWhenUsed="1"/>
+    <w:lsdException w:name="Body Text 3" w:semiHidden="1" w:unhideWhenUsed="1"/>
+    <w:lsdException w:name="Body Text Indent 2" w:semiHidden="1" w:unhideWhenUsed="1"/>
+    <w:lsdException w:name="Body Text Indent 3" w:semiHidden="1" w:unhideWhenUsed="1"/>
+    <w:lsdException w:name="Block Text" w:semiHidden="1" w:unhideWhenUsed="1"/>
+    <w:lsdException w:name="Hyperlink" w:semiHidden="1" w:unhideWhenUsed="1"/>
+    <w:lsdException w:name="FollowedHyperlink" w:semiHidden="1" w:unhideWhenUsed="1"/>
+    <w:lsdException w:name="Strong" w:uiPriority="22" w:qFormat="1"/>
+    <w:lsdException w:name="Emphasis" w:uiPriority="20" w:qFormat="1"/>
+    <w:lsdException w:name="Document Map" w:semiHidden="1" w:unhideWhenUsed="1"/>
+    <w:lsdException w:name="Plain Text" w:semiHidden="1" w:unhideWhenUsed="1"/>
+    <w:lsdException w:name="E-mail Signature" w:semiHidden="1" w:unhideWhenUsed="1"/>
+    <w:lsdException w:name="HTML Top of Form" w:semiHidden="1" w:unhideWhenUsed="1"/>
+    <w:lsdException w:name="HTML Bottom of Form" w:semiHidden="1" w:unhideWhenUsed="1"/>
+    <w:lsdException w:name="Normal (Web)" w:semiHidden="1" w:unhideWhenUsed="1"/>
+    <w:lsdException w:name="HTML Acronym" w:semiHidden="1" w:unhideWhenUsed="1"/>
+    <w:lsdException w:name="HTML Address" w:semiHidden="1" w:unhideWhenUsed="1"/>
+    <w:lsdException w:name="HTML Cite" w:semiHidden="1" w:unhideWhenUsed="1"/>
+    <w:lsdException w:name="HTML Code" w:semiHidden="1" w:unhideWhenUsed="1"/>
+    <w:lsdException w:name="HTML Definition" w:semiHidden="1" w:unhideWhenUsed="1"/>
+    <w:lsdException w:name="HTML Keyboard" w:semiHidden="1" w:unhideWhenUsed="1"/>
+    <w:lsdException w:name="HTML Preformatted" w:semiHidden="1" w:unhideWhenUsed="1"/>
+    <w:lsdException w:name="HTML Sample" w:semiHidden="1" w:unhideWhenUsed="1"/>
+    <w:lsdException w:name="HTML Typewriter" w:semiHidden="1" w:unhideWhenUsed="1"/>
+    <w:lsdException w:name="HTML Variable" w:semiHidden="1" w:unhideWhenUsed="1"/>
+    <w:lsdException w:name="Normal Table" w:semiHidden="1" w:unhideWhenUsed="1"/>
+    <w:lsdException w:name="annotation subject" w:semiHidden="1" w:unhideWhenUsed="1"/>
+    <w:lsdException w:name="No List" w:semiHidden="1" w:unhideWhenUsed="1"/>
+    <w:lsdException w:name="Outline List 1" w:semiHidden="1" w:unhideWhenUsed="1"/>
+    <w:lsdException w:name="Outline List 2" w:semiHidden="1" w:unhideWhenUsed="1"/>
+    <w:lsdException w:name="Outline List 3" w:semiHidden="1" w:unhideWhenUsed="1"/>
+    <w:lsdException w:name="Table Simple 1" w:semiHidden="1" w:unhideWhenUsed="1"/>
+    <w:lsdException w:name="Table Simple 2" w:semiHidden="1" w:unhideWhenUsed="1"/>
+    <w:lsdException w:name="Table Simple 3" w:semiHidden="1" w:unhideWhenUsed="1"/>
+    <w:lsdException w:name="Table Classic 1" w:semiHidden="1" w:unhideWhenUsed="1"/>
+    <w:lsdException w:name="Table Classic 2" w:semiHidden="1" w:unhideWhenUsed="1"/>
+    <w:lsdException w:name="Table Classic 3" w:semiHidden="1" w:unhideWhenUsed="1"/>
+    <w:lsdException w:name="Table Classic 4" w:semiHidden="1" w:unhideWhenUsed="1"/>
+    <w:lsdException w:name="Table Colorful 1" w:semiHidden="1" w:unhideWhenUsed="1"/>
+    <w:lsdException w:name="Table Colorful 2" w:semiHidden="1" w:unhideWhenUsed="1"/>
+    <w:lsdException w:name="Table Colorful 3" w:semiHidden="1" w:unhideWhenUsed="1"/>
+    <w:lsdException w:name="Table Columns 1" w:semiHidden="1" w:unhideWhenUsed="1"/>
+    <w:lsdException w:name="Table Columns 2" w:semiHidden="1" w:unhideWhenUsed="1"/>
+    <w:lsdException w:name="Table Columns 3" w:semiHidden="1" w:unhideWhenUsed="1"/>
+    <w:lsdException w:name="Table Columns 4" w:semiHidden="1" w:unhideWhenUsed="1"/>
+    <w:lsdException w:name="Table Columns 5" w:semiHidden="1" w:unhideWhenUsed="1"/>
+    <w:lsdException w:name="Table Grid 1" w:semiHidden="1" w:unhideWhenUsed="1"/>
+    <w:lsdException w:name="Table Grid 2" w:semiHidden="1" w:unhideWhenUsed="1"/>
+    <w:lsdException w:name="Table Grid 3" w:semiHidden="1" w:unhideWhenUsed="1"/>
+    <w:lsdException w:name="Table Grid 4" w:semiHidden="1" w:unhideWhenUsed="1"/>
+    <w:lsdException w:name="Table Grid 5" w:semiHidden="1" w:unhideWhenUsed="1"/>
+    <w:lsdException w:name="Table Grid 6" w:semiHidden="1" w:unhideWhenUsed="1"/>
+    <w:lsdException w:name="Table Grid 7" w:semiHidden="1" w:unhideWhenUsed="1"/>
+    <w:lsdException w:name="Table Grid 8" w:semiHidden="1" w:unhideWhenUsed="1"/>
+    <w:lsdException w:name="Table List 1" w:semiHidden="1" w:unhideWhenUsed="1"/>
+    <w:lsdException w:name="Table List 2" w:semiHidden="1" w:unhideWhenUsed="1"/>
+    <w:lsdException w:name="Table List 3" w:semiHidden="1" w:unhideWhenUsed="1"/>
+    <w:lsdException w:name="Table List 4" w:semiHidden="1" w:unhideWhenUsed="1"/>
+    <w:lsdException w:name="Table List 5" w:semiHidden="1" w:unhideWhenUsed="1"/>
+    <w:lsdException w:name="Table List 6" w:semiHidden="1" w:unhideWhenUsed="1"/>
+    <w:lsdException w:name="Table List 7" w:semiHidden="1" w:unhideWhenUsed="1"/>
+    <w:lsdException w:name="Table List 8" w:semiHidden="1" w:unhideWhenUsed="1"/>
+    <w:lsdException w:name="Table 3D effects 1" w:semiHidden="1" w:unhideWhenUsed="1"/>
+    <w:lsdException w:name="Table 3D effects 2" w:semiHidden="1" w:unhideWhenUsed="1"/>
+    <w:lsdException w:name="Table 3D effects 3" w:semiHidden="1" w:unhideWhenUsed="1"/>
+    <w:lsdException w:name="Table Contemporary" w:semiHidden="1" w:unhideWhenUsed="1"/>
+    <w:lsdException w:name="Table Elegant" w:semiHidden="1" w:unhideWhenUsed="1"/>
+    <w:lsdException w:name="Table Professional" w:semiHidden="1" w:unhideWhenUsed="1"/>
+    <w:lsdException w:name="Table Subtle 1" w:semiHidden="1" w:unhideWhenUsed="1"/>
+    <w:lsdException w:name="Table Subtle 2" w:semiHidden="1" w:unhideWhenUsed="1"/>
+    <w:lsdException w:name="Table Web 1" w:semiHidden="1" w:unhideWhenUsed="1"/>
+    <w:lsdException w:name="Table Web 2" w:semiHidden="1" w:unhideWhenUsed="1"/>
+    <w:lsdException w:name="Table Web 3" w:semiHidden="1" w:unhideWhenUsed="1"/>
+    <w:lsdException w:name="Balloon Text" w:semiHidden="1" w:unhideWhenUsed="1"/>
+    <w:lsdException w:name="Table Grid" w:uiPriority="39"/>
+    <w:lsdException w:name="Table Theme" w:semiHidden="1" w:unhideWhenUsed="1"/>
+    <w:lsdException w:name="Placeholder Text" w:semiHidden="1"/>
+    <w:lsdException w:name="No Spacing" w:uiPriority="1" w:qFormat="1"/>
+    <w:lsdException w:name="Light Shading" w:uiPriority="60"/>
+    <w:lsdException w:name="Light List" w:uiPriority="61"/>
+    <w:lsdException w:name="Light Grid" w:uiPriority="62"/>
+    <w:lsdException w:name="Medium Shading 1" w:uiPriority="63"/>
+    <w:lsdException w:name="Medium Shading 2" w:uiPriority="64"/>
+    <w:lsdException w:name="Medium List 1" w:uiPriority="65"/>
+    <w:lsdException w:name="Medium List 2" w:uiPriority="66"/>
+    <w:lsdException w:name="Medium Grid 1" w:uiPriority="67"/>
+    <w:lsdException w:name="Medium Grid 2" w:uiPriority="68"/>
+    <w:lsdException w:name="Medium Grid 3" w:uiPriority="69"/>
+    <w:lsdException w:name="Dark List" w:uiPriority="70"/>
+    <w:lsdException w:name="Colorful Shading" w:uiPriority="71"/>
+    <w:lsdException w:name="Colorful List" w:uiPriority="72"/>
+    <w:lsdException w:name="Colorful Grid" w:uiPriority="73"/>
+    <w:lsdException w:name="Light Shading Accent 1" w:uiPriority="60"/>
+    <w:lsdException w:name="Light List Accent 1" w:uiPriority="61"/>
+    <w:lsdException w:name="Light Grid Accent 1" w:uiPriority="62"/>
+    <w:lsdException w:name="Medium Shading 1 Accent 1" w:uiPriority="63"/>
+    <w:lsdException w:name="Medium Shading 2 Accent 1" w:uiPriority="64"/>
+    <w:lsdException w:name="Medium List 1 Accent 1" w:uiPriority="65"/>
+    <w:lsdException w:name="Revision" w:semiHidden="1"/>
+    <w:lsdException w:name="List Paragraph" w:uiPriority="34" w:qFormat="1"/>
+    <w:lsdException w:name="Quote" w:uiPriority="29" w:qFormat="1"/>
+    <w:lsdException w:name="Intense Quote" w:uiPriority="30" w:qFormat="1"/>
+    <w:lsdException w:name="Medium List 2 Accent 1" w:uiPriority="66"/>
+    <w:lsdException w:name="Medium Grid 1 Accent 1" w:uiPriority="67"/>
+    <w:lsdException w:name="Medium Grid 2 Accent 1" w:uiPriority="68"/>
+    <w:lsdException w:name="Medium Grid 3 Accent 1" w:uiPriority="69"/>
+    <w:lsdException w:name="Dark List Accent 1" w:uiPriority="70"/>
+    <w:lsdException w:name="Colorful Shading Accent 1" w:uiPriority="71"/>
+    <w:lsdException w:name="Colorful List Accent 1" w:uiPriority="72"/>
+    <w:lsdException w:name="Colorful Grid Accent 1" w:uiPriority="73"/>
+    <w:lsdException w:name="Light Shading Accent 2" w:uiPriority="60"/>
+    <w:lsdException w:name="Light List Accent 2" w:uiPriority="61"/>
+    <w:lsdException w:name="Light Grid Accent 2" w:uiPriority="62"/>
+    <w:lsdException w:name="Medium Shading 1 Accent 2" w:uiPriority="63"/>
+    <w:lsdException w:name="Medium Shading 2 Accent 2" w:uiPriority="64"/>
+    <w:lsdException w:name="Medium List 1 Accent 2" w:uiPriority="65"/>
+    <w:lsdException w:name="Medium List 2 Accent 2" w:uiPriority="66"/>
+    <w:lsdException w:name="Medium Grid 1 Accent 2" w:uiPriority="67"/>
+    <w:lsdException w:name="Medium Grid 2 Accent 2" w:uiPriority="68"/>
+    <w:lsdException w:name="Medium Grid 3 Accent 2" w:uiPriority="69"/>
+    <w:lsdException w:name="Dark List Accent 2" w:uiPriority="70"/>
+    <w:lsdException w:name="Colorful Shading Accent 2" w:uiPriority="71"/>
+    <w:lsdException w:name="Colorful List Accent 2" w:uiPriority="72"/>
+    <w:lsdException w:name="Colorful Grid Accent 2" w:uiPriority="73"/>
+    <w:lsdException w:name="Light Shading Accent 3" w:uiPriority="60"/>
+    <w:lsdException w:name="Light List Accent 3" w:uiPriority="61"/>
+    <w:lsdException w:name="Light Grid Accent 3" w:uiPriority="62"/>
+    <w:lsdException w:name="Medium Shading 1 Accent 3" w:uiPriority="63"/>
+    <w:lsdException w:name="Medium Shading 2 Accent 3" w:uiPriority="64"/>
+    <w:lsdException w:name="Medium List 1 Accent 3" w:uiPriority="65"/>
+    <w:lsdException w:name="Medium List 2 Accent 3" w:uiPriority="66"/>
+    <w:lsdException w:name="Medium Grid 1 Accent 3" w:uiPriority="67"/>
+    <w:lsdException w:name="Medium Grid 2 Accent 3" w:uiPriority="68"/>
+    <w:lsdException w:name="Medium Grid 3 Accent 3" w:uiPriority="69"/>
+    <w:lsdException w:name="Dark List Accent 3" w:uiPriority="70"/>
+    <w:lsdException w:name="Colorful Shading Accent 3" w:uiPriority="71"/>
+    <w:lsdException w:name="Colorful List Accent 3" w:uiPriority="72"/>
+    <w:lsdException w:name="Colorful Grid Accent 3" w:uiPriority="73"/>
+    <w:lsdException w:name="Light Shading Accent 4" w:uiPriority="60"/>
+    <w:lsdException w:name="Light List Accent 4" w:uiPriority="61"/>
+    <w:lsdException w:name="Light Grid Accent 4" w:uiPriority="62"/>
+    <w:lsdException w:name="Medium Shading 1 Accent 4" w:uiPriority="63"/>
+    <w:lsdException w:name="Medium Shading 2 Accent 4" w:uiPriority="64"/>
+    <w:lsdException w:name="Medium List 1 Accent 4" w:uiPriority="65"/>
+    <w:lsdException w:name="Medium List 2 Accent 4" w:uiPriority="66"/>
+    <w:lsdException w:name="Medium Grid 1 Accent 4" w:uiPriority="67"/>
+    <w:lsdException w:name="Medium Grid 2 Accent 4" w:uiPriority="68"/>
+    <w:lsdException w:name="Medium Grid 3 Accent 4" w:uiPriority="69"/>
+    <w:lsdException w:name="Dark List Accent 4" w:uiPriority="70"/>
+    <w:lsdException w:name="Colorful Shading Accent 4" w:uiPriority="71"/>
+    <w:lsdException w:name="Colorful List Accent 4" w:uiPriority="72"/>
+    <w:lsdException w:name="Colorful Grid Accent 4" w:uiPriority="73"/>
+    <w:lsdException w:name="Light Shading Accent 5" w:uiPriority="60"/>
+    <w:lsdException w:name="Light List Accent 5" w:uiPriority="61"/>
+    <w:lsdException w:name="Light Grid Accent 5" w:uiPriority="62"/>
+    <w:lsdException w:name="Medium Shading 1 Accent 5" w:uiPriority="63"/>
+    <w:lsdException w:name="Medium Shading 2 Accent 5" w:uiPriority="64"/>
+    <w:lsdException w:name="Medium List 1 Accent 5" w:uiPriority="65"/>
+    <w:lsdException w:name="Medium List 2 Accent 5" w:uiPriority="66"/>
+    <w:lsdException w:name="Medium Grid 1 Accent 5" w:uiPriority="67"/>
+    <w:lsdException w:name="Medium Grid 2 Accent 5" w:uiPriority="68"/>
+    <w:lsdException w:name="Medium Grid 3 Accent 5" w:uiPriority="69"/>
+    <w:lsdException w:name="Dark List Accent 5" w:uiPriority="70"/>
+    <w:lsdException w:name="Colorful Shading Accent 5" w:uiPriority="71"/>
+    <w:lsdException w:name="Colorful List Accent 5" w:uiPriority="72"/>
+    <w:lsdException w:name="Colorful Grid Accent 5" w:uiPriority="73"/>
+    <w:lsdException w:name="Light Shading Accent 6" w:uiPriority="60"/>
+    <w:lsdException w:name="Light List Accent 6" w:uiPriority="61"/>
+    <w:lsdException w:name="Light Grid Accent 6" w:uiPriority="62"/>
+    <w:lsdException w:name="Medium Shading 1 Accent 6" w:uiPriority="63"/>
+    <w:lsdException w:name="Medium Shading 2 Accent 6" w:uiPriority="64"/>
+    <w:lsdException w:name="Medium List 1 Accent 6" w:uiPriority="65"/>
+    <w:lsdException w:name="Medium List 2 Accent 6" w:uiPriority="66"/>
+    <w:lsdException w:name="Medium Grid 1 Accent 6" w:uiPriority="67"/>
+    <w:lsdException w:name="Medium Grid 2 Accent 6" w:uiPriority="68"/>
+    <w:lsdException w:name="Medium Grid 3 Accent 6" w:uiPriority="69"/>
+    <w:lsdException w:name="Dark List Accent 6" w:uiPriority="70"/>
+    <w:lsdException w:name="Colorful Shading Accent 6" w:uiPriority="71"/>
+    <w:lsdException w:name="Colorful List Accent 6" w:uiPriority="72"/>
+    <w:lsdException w:name="Colorful Grid Accent 6" w:uiPriority="73"/>
+    <w:lsdException w:name="Subtle Emphasis" w:uiPriority="19" w:qFormat="1"/>
+    <w:lsdException w:name="Intense Emphasis" w:uiPriority="21" w:qFormat="1"/>
+    <w:lsdException w:name="Subtle Reference" w:uiPriority="31" w:qFormat="1"/>
+    <w:lsdException w:name="Intense Reference" w:uiPriority="32" w:qFormat="1"/>
+    <w:lsdException w:name="Book Title" w:uiPriority="33" w:qFormat="1"/>
+    <w:lsdException w:name="Bibliography" w:semiHidden="1" w:uiPriority="37" w:unhideWhenUsed="1"/>
+    <w:lsdException w:name="TOC Heading" w:semiHidden="1" w:uiPriority="39" w:unhideWhenUsed="1" w:qFormat="1"/>
+    <w:lsdException w:name="Plain Table 1" w:uiPriority="41"/>
+    <w:lsdException w:name="Plain Table 2" w:uiPriority="42"/>
+    <w:lsdException w:name="Plain Table 3" w:uiPriority="43"/>
+    <w:lsdException w:name="Plain Table 4" w:uiPriority="44"/>
+    <w:lsdException w:name="Plain Table 5" w:uiPriority="45"/>
+    <w:lsdException w:name="Grid Table Light" w:uiPriority="40"/>
+    <w:lsdException w:name="Grid Table 1 Light" w:uiPriority="46"/>
+    <w:lsdException w:name="Grid Table 2" w:uiPriority="47"/>
+    <w:lsdException w:name="Grid Table 3" w:uiPriority="48"/>
+    <w:lsdException w:name="Grid Table 4" w:uiPriority="49"/>
+    <w:lsdException w:name="Grid Table 5 Dark" w:uiPriority="50"/>
+    <w:lsdException w:name="Grid Table 6 Colorful" w:uiPriority="51"/>
+    <w:lsdException w:name="Grid Table 7 Colorful" w:uiPriority="52"/>
+    <w:lsdException w:name="Grid Table 1 Light Accent 1" w:uiPriority="46"/>
+    <w:lsdException w:name="Grid Table 2 Accent 1" w:uiPriority="47"/>
+    <w:lsdException w:name="Grid Table 3 Accent 1" w:uiPriority="48"/>
+    <w:lsdException w:name="Grid Table 4 Accent 1" w:uiPriority="49"/>
+    <w:lsdException w:name="Grid Table 5 Dark Accent 1" w:uiPriority="50"/>
+    <w:lsdException w:name="Grid Table 6 Colorful Accent 1" w:uiPriority="51"/>
+    <w:lsdException w:name="Grid Table 7 Colorful Accent 1" w:uiPriority="52"/>
+    <w:lsdException w:name="Grid Table 1 Light Accent 2" w:uiPriority="46"/>
+    <w:lsdException w:name="Grid Table 2 Accent 2" w:uiPriority="47"/>
+    <w:lsdException w:name="Grid Table 3 Accent 2" w:uiPriority="48"/>
+    <w:lsdException w:name="Grid Table 4 Accent 2" w:uiPriority="49"/>
+    <w:lsdException w:name="Grid Table 5 Dark Accent 2" w:uiPriority="50"/>
+    <w:lsdException w:name="Grid Table 6 Colorful Accent 2" w:uiPriority="51"/>
+    <w:lsdException w:name="Grid Table 7 Colorful Accent 2" w:uiPriority="52"/>
+    <w:lsdException w:name="Grid Table 1 Light Accent 3" w:uiPriority="46"/>
+    <w:lsdException w:name="Grid Table 2 Accent 3" w:uiPriority="47"/>
+    <w:lsdException w:name="Grid Table 3 Accent 3" w:uiPriority="48"/>
+    <w:lsdException w:name="Grid Table 4 Accent 3" w:uiPriority="49"/>
+    <w:lsdException w:name="Grid Table 5 Dark Accent 3" w:uiPriority="50"/>
+    <w:lsdException w:name="Grid Table 6 Colorful Accent 3" w:uiPriority="51"/>
+    <w:lsdException w:name="Grid Table 7 Colorful Accent 3" w:uiPriority="52"/>
+    <w:lsdException w:name="Grid Table 1 Light Accent 4" w:uiPriority="46"/>
+    <w:lsdException w:name="Grid Table 2 Accent 4" w:uiPriority="47"/>
+    <w:lsdException w:name="Grid Table 3 Accent 4" w:uiPriority="48"/>
+    <w:lsdException w:name="Grid Table 4 Accent 4" w:uiPriority="49"/>
+    <w:lsdException w:name="Grid Table 5 Dark Accent 4" w:uiPriority="50"/>
+    <w:lsdException w:name="Grid Table 6 Colorful Accent 4" w:uiPriority="51"/>
+    <w:lsdException w:name="Grid Table 7 Colorful Accent 4" w:uiPriority="52"/>
+    <w:lsdException w:name="Grid Table 1 Light Accent 5" w:uiPriority="46"/>
+    <w:lsdException w:name="Grid Table 2 Accent 5" w:uiPriority="47"/>
+    <w:lsdException w:name="Grid Table 3 Accent 5" w:uiPriority="48"/>
+    <w:lsdException w:name="Grid Table 4 Accent 5" w:uiPriority="49"/>
+    <w:lsdException w:name="Grid Table 5 Dark Accent 5" w:uiPriority="50"/>
+    <w:lsdException w:name="Grid Table 6 Colorful Accent 5" w:uiPriority="51"/>
+    <w:lsdException w:name="Grid Table 7 Colorful Accent 5" w:uiPriority="52"/>
+    <w:lsdException w:name="Grid Table 1 Light Accent 6" w:uiPriority="46"/>
+    <w:lsdException w:name="Grid Table 2 Accent 6" w:uiPriority="47"/>
+    <w:lsdException w:name="Grid Table 3 Accent 6" w:uiPriority="48"/>
+    <w:lsdException w:name="Grid Table 4 Accent 6" w:uiPriority="49"/>
+    <w:lsdException w:name="Grid Table 5 Dark Accent 6" w:uiPriority="50"/>
+    <w:lsdException w:name="Grid Table 6 Colorful Accent 6" w:uiPriority="51"/>
+    <w:lsdException w:name="Grid Table 7 Colorful Accent 6" w:uiPriority="52"/>
+    <w:lsdException w:name="List Table 1 Light" w:uiPriority="46"/>
+    <w:lsdException w:name="List Table 2" w:uiPriority="47"/>
+    <w:lsdException w:name="List Table 3" w:uiPriority="48"/>
+    <w:lsdException w:name="List Table 4" w:uiPriority="49"/>
+    <w:lsdException w:name="List Table 5 Dark" w:uiPriority="50"/>
+    <w:lsdException w:name="List Table 6 Colorful" w:uiPriority="51"/>
+    <w:lsdException w:name="List Table 7 Colorful" w:uiPriority="52"/>
+    <w:lsdException w:name="List Table 1 Light Accent 1" w:uiPriority="46"/>
+    <w:lsdException w:name="List Table 2 Accent 1" w:uiPriority="47"/>
+    <w:lsdException w:name="List Table 3 Accent 1" w:uiPriority="48"/>
+    <w:lsdException w:name="List Table 4 Accent 1" w:uiPriority="49"/>
+    <w:lsdException w:name="List Table 5 Dark Accent 1" w:uiPriority="50"/>
+    <w:lsdException w:name="List Table 6 Colorful Accent 1" w:uiPriority="51"/>
+    <w:lsdException w:name="List Table 7 Colorful Accent 1" w:uiPriority="52"/>
+    <w:lsdException w:name="List Table 1 Light Accent 2" w:uiPriority="46"/>
+    <w:lsdException w:name="List Table 2 Accent 2" w:uiPriority="47"/>
+    <w:lsdException w:name="List Table 3 Accent 2" w:uiPriority="48"/>
+    <w:lsdException w:name="List Table 4 Accent 2" w:uiPriority="49"/>
+    <w:lsdException w:name="List Table 5 Dark Accent 2" w:uiPriority="50"/>
+    <w:lsdException w:name="List Table 6 Colorful Accent 2" w:uiPriority="51"/>
+    <w:lsdException w:name="List Table 7 Colorful Accent 2" w:uiPriority="52"/>
+    <w:lsdException w:name="List Table 1 Light Accent 3" w:uiPriority="46"/>
+    <w:lsdException w:name="List Table 2 Accent 3" w:uiPriority="47"/>
+    <w:lsdException w:name="List Table 3 Accent 3" w:uiPriority="48"/>
+    <w:lsdException w:name="List Table 4 Accent 3" w:uiPriority="49"/>
+    <w:lsdException w:name="List Table 5 Dark Accent 3" w:uiPriority="50"/>
+    <w:lsdException w:name="List Table 6 Colorful Accent 3" w:uiPriority="51"/>
+    <w:lsdException w:name="List Table 7 Colorful Accent 3" w:uiPriority="52"/>
+    <w:lsdException w:name="List Table 1 Light Accent 4" w:uiPriority="46"/>
+    <w:lsdException w:name="List Table 2 Accent 4" w:uiPriority="47"/>
+    <w:lsdException w:name="List Table 3 Accent 4" w:uiPriority="48"/>
+    <w:lsdException w:name="List Table 4 Accent 4" w:uiPriority="49"/>
+    <w:lsdException w:name="List Table 5 Dark Accent 4" w:uiPriority="50"/>
+    <w:lsdException w:name="List Table 6 Colorful Accent 4" w:uiPriority="51"/>
+    <w:lsdException w:name="List Table 7 Colorful Accent 4" w:uiPriority="52"/>
+    <w:lsdException w:name="List Table 1 Light Accent 5" w:uiPriority="46"/>
+    <w:lsdException w:name="List Table 2 Accent 5" w:uiPriority="47"/>
+    <w:lsdException w:name="List Table 3 Accent 5" w:uiPriority="48"/>
+    <w:lsdException w:name="List Table 4 Accent 5" w:uiPriority="49"/>
+    <w:lsdException w:name="List Table 5 Dark Accent 5" w:uiPriority="50"/>
+    <w:lsdException w:name="List Table 6 Colorful Accent 5" w:uiPriority="51"/>
+    <w:lsdException w:name="List Table 7 Colorful Accent 5" w:uiPriority="52"/>
+    <w:lsdException w:name="List Table 1 Light Accent 6" w:uiPriority="46"/>
+    <w:lsdException w:name="List Table 2 Accent 6" w:uiPriority="47"/>
+    <w:lsdException w:name="List Table 3 Accent 6" w:uiPriority="48"/>
+    <w:lsdException w:name="List Table 4 Accent 6" w:uiPriority="49"/>
+    <w:lsdException w:name="List Table 5 Dark Accent 6" w:uiPriority="50"/>
+    <w:lsdException w:name="List Table 6 Colorful Accent 6" w:uiPriority="51"/>
+    <w:lsdException w:name="List Table 7 Colorful Accent 6" w:uiPriority="52"/>
   </w:latentStyles>
   <w:style w:type="paragraph" w:default="1" w:styleId="Normal">
     <w:name w:val="Normal"/>
@@ -13566,7 +12957,7 @@
   <a:extraClrSchemeLst/>
   <a:extLst>
     <a:ext uri="{05A4C25C-085E-4340-85A3-A5531E510DB2}">
-      <thm15:themeFamily xmlns:thm15="http://schemas.microsoft.com/office/thememl/2012/main" xmlns="" name="Office Theme" id="{62F939B6-93AF-4DB8-9C6B-D6C7DFDC589F}" vid="{4A3C46E8-61CC-4603-A589-7422A47A8E4A}"/>
+      <thm15:themeFamily xmlns:thm15="http://schemas.microsoft.com/office/thememl/2012/main" name="Office Theme" id="{62F939B6-93AF-4DB8-9C6B-D6C7DFDC589F}" vid="{4A3C46E8-61CC-4603-A589-7422A47A8E4A}"/>
     </a:ext>
   </a:extLst>
 </a:theme>
@@ -13577,7 +12968,7 @@
 </file>
 
 <file path=customXml/itemProps1.xml><?xml version="1.0" encoding="utf-8"?>
-<ds:datastoreItem xmlns:ds="http://schemas.openxmlformats.org/officeDocument/2006/customXml" ds:itemID="{0D5C19E3-921C-464D-8DAB-751BF3A1602A}">
+<ds:datastoreItem xmlns:ds="http://schemas.openxmlformats.org/officeDocument/2006/customXml" ds:itemID="{B21BBBFA-31E7-4DB2-8EDC-10986C925388}">
   <ds:schemaRefs>
     <ds:schemaRef ds:uri="http://schemas.openxmlformats.org/officeDocument/2006/bibliography"/>
   </ds:schemaRefs>

</xml_diff>